<commit_message>
finished task2-5 and created task3
</commit_message>
<xml_diff>
--- a/note.docx
+++ b/note.docx
@@ -45,6 +45,13 @@
     </w:p>
     <w:p>
       <w:pPr>
+        <w:tabs>
+          <w:tab w:val="left" w:pos="480"/>
+          <w:tab w:val="left" w:pos="960"/>
+          <w:tab w:val="left" w:pos="1440"/>
+          <w:tab w:val="left" w:pos="1920"/>
+          <w:tab w:val="left" w:pos="3160"/>
+        </w:tabs>
         <w:rPr>
           <w:rFonts w:ascii="Times New Roman" w:hAnsi="Times New Roman" w:cs="Times New Roman"/>
         </w:rPr>
@@ -70,6 +77,8 @@
         </w:rPr>
         <w:t>&gt;</w:t>
       </w:r>
+      <w:bookmarkStart w:id="0" w:name="_GoBack"/>
+      <w:bookmarkEnd w:id="0"/>
     </w:p>
     <w:p>
       <w:pPr>
@@ -251,9 +260,129 @@
     <w:p>
       <w:pPr>
         <w:rPr>
-          <w:rFonts w:ascii="Times New Roman" w:hAnsi="Times New Roman" w:cs="Times New Roman"/>
-        </w:rPr>
-      </w:pPr>
+          <w:rFonts w:ascii="Times New Roman" w:hAnsi="Times New Roman" w:cs="Times New Roman" w:hint="eastAsia"/>
+          <w:u w:val="single"/>
+        </w:rPr>
+      </w:pPr>
+      <w:r>
+        <w:rPr>
+          <w:rFonts w:ascii="Times New Roman" w:hAnsi="Times New Roman" w:cs="Times New Roman"/>
+          <w:u w:val="single"/>
+        </w:rPr>
+        <w:tab/>
+      </w:r>
+      <w:r>
+        <w:rPr>
+          <w:rFonts w:ascii="Times New Roman" w:hAnsi="Times New Roman" w:cs="Times New Roman"/>
+          <w:u w:val="single"/>
+        </w:rPr>
+        <w:tab/>
+      </w:r>
+      <w:r>
+        <w:rPr>
+          <w:rFonts w:ascii="Times New Roman" w:hAnsi="Times New Roman" w:cs="Times New Roman"/>
+          <w:u w:val="single"/>
+        </w:rPr>
+        <w:tab/>
+      </w:r>
+      <w:r>
+        <w:rPr>
+          <w:rFonts w:ascii="Times New Roman" w:hAnsi="Times New Roman" w:cs="Times New Roman"/>
+          <w:u w:val="single"/>
+        </w:rPr>
+        <w:tab/>
+      </w:r>
+      <w:r>
+        <w:rPr>
+          <w:rFonts w:ascii="Times New Roman" w:hAnsi="Times New Roman" w:cs="Times New Roman"/>
+          <w:u w:val="single"/>
+        </w:rPr>
+        <w:tab/>
+      </w:r>
+      <w:r>
+        <w:rPr>
+          <w:rFonts w:ascii="Times New Roman" w:hAnsi="Times New Roman" w:cs="Times New Roman"/>
+          <w:u w:val="single"/>
+        </w:rPr>
+        <w:tab/>
+      </w:r>
+      <w:r>
+        <w:rPr>
+          <w:rFonts w:ascii="Times New Roman" w:hAnsi="Times New Roman" w:cs="Times New Roman"/>
+          <w:u w:val="single"/>
+        </w:rPr>
+        <w:tab/>
+      </w:r>
+      <w:r>
+        <w:rPr>
+          <w:rFonts w:ascii="Times New Roman" w:hAnsi="Times New Roman" w:cs="Times New Roman"/>
+          <w:u w:val="single"/>
+        </w:rPr>
+        <w:tab/>
+      </w:r>
+      <w:r>
+        <w:rPr>
+          <w:rFonts w:ascii="Times New Roman" w:hAnsi="Times New Roman" w:cs="Times New Roman"/>
+          <w:u w:val="single"/>
+        </w:rPr>
+        <w:tab/>
+      </w:r>
+      <w:r>
+        <w:rPr>
+          <w:rFonts w:ascii="Times New Roman" w:hAnsi="Times New Roman" w:cs="Times New Roman"/>
+          <w:u w:val="single"/>
+        </w:rPr>
+        <w:tab/>
+      </w:r>
+      <w:r>
+        <w:rPr>
+          <w:rFonts w:ascii="Times New Roman" w:hAnsi="Times New Roman" w:cs="Times New Roman"/>
+          <w:u w:val="single"/>
+        </w:rPr>
+        <w:tab/>
+      </w:r>
+      <w:r>
+        <w:rPr>
+          <w:rFonts w:ascii="Times New Roman" w:hAnsi="Times New Roman" w:cs="Times New Roman"/>
+          <w:u w:val="single"/>
+        </w:rPr>
+        <w:tab/>
+      </w:r>
+      <w:r>
+        <w:rPr>
+          <w:rFonts w:ascii="Times New Roman" w:hAnsi="Times New Roman" w:cs="Times New Roman"/>
+          <w:u w:val="single"/>
+        </w:rPr>
+        <w:tab/>
+      </w:r>
+      <w:r>
+        <w:rPr>
+          <w:rFonts w:ascii="Times New Roman" w:hAnsi="Times New Roman" w:cs="Times New Roman"/>
+          <w:u w:val="single"/>
+        </w:rPr>
+        <w:tab/>
+      </w:r>
+      <w:r>
+        <w:rPr>
+          <w:rFonts w:ascii="Times New Roman" w:hAnsi="Times New Roman" w:cs="Times New Roman"/>
+          <w:u w:val="single"/>
+        </w:rPr>
+        <w:tab/>
+      </w:r>
+      <w:r>
+        <w:rPr>
+          <w:rFonts w:ascii="Times New Roman" w:hAnsi="Times New Roman" w:cs="Times New Roman"/>
+          <w:u w:val="single"/>
+        </w:rPr>
+        <w:tab/>
+      </w:r>
+      <w:r>
+        <w:rPr>
+          <w:rFonts w:ascii="Times New Roman" w:hAnsi="Times New Roman" w:cs="Times New Roman"/>
+          <w:u w:val="single"/>
+        </w:rPr>
+        <w:tab/>
+      </w:r>
     </w:p>
     <w:p>
       <w:pPr>
@@ -717,7 +846,7 @@
       <w:pPr>
         <w:ind w:firstLine="480"/>
         <w:rPr>
-          <w:rFonts w:ascii="Times New Roman" w:hAnsi="Times New Roman" w:cs="Times New Roman" w:hint="eastAsia"/>
+          <w:rFonts w:ascii="Times New Roman" w:hAnsi="Times New Roman" w:cs="Times New Roman"/>
         </w:rPr>
       </w:pPr>
       <w:r>
@@ -1209,14 +1338,12 @@
         </w:rPr>
         <w:t>;</w:t>
       </w:r>
-      <w:bookmarkStart w:id="0" w:name="_GoBack"/>
-      <w:bookmarkEnd w:id="0"/>
     </w:p>
     <w:p>
       <w:pPr>
         <w:ind w:firstLine="480"/>
         <w:rPr>
-          <w:rFonts w:ascii="Times New Roman" w:hAnsi="Times New Roman" w:cs="Times New Roman" w:hint="eastAsia"/>
+          <w:rFonts w:ascii="Times New Roman" w:hAnsi="Times New Roman" w:cs="Times New Roman"/>
         </w:rPr>
       </w:pPr>
       <w:r>
@@ -1224,6 +1351,1072 @@
           <w:rFonts w:ascii="Times New Roman" w:hAnsi="Times New Roman" w:cs="Times New Roman" w:hint="eastAsia"/>
         </w:rPr>
         <w:t>}</w:t>
+      </w:r>
+    </w:p>
+    <w:p>
+      <w:pPr>
+        <w:rPr>
+          <w:rFonts w:ascii="Times New Roman" w:hAnsi="Times New Roman" w:cs="Times New Roman"/>
+        </w:rPr>
+      </w:pPr>
+      <w:r>
+        <w:rPr>
+          <w:rFonts w:ascii="Times New Roman" w:hAnsi="Times New Roman" w:cs="Times New Roman"/>
+          <w:u w:val="single"/>
+        </w:rPr>
+        <w:tab/>
+      </w:r>
+      <w:r>
+        <w:rPr>
+          <w:rFonts w:ascii="Times New Roman" w:hAnsi="Times New Roman" w:cs="Times New Roman"/>
+          <w:u w:val="single"/>
+        </w:rPr>
+        <w:tab/>
+      </w:r>
+      <w:r>
+        <w:rPr>
+          <w:rFonts w:ascii="Times New Roman" w:hAnsi="Times New Roman" w:cs="Times New Roman"/>
+          <w:u w:val="single"/>
+        </w:rPr>
+        <w:tab/>
+      </w:r>
+      <w:r>
+        <w:rPr>
+          <w:rFonts w:ascii="Times New Roman" w:hAnsi="Times New Roman" w:cs="Times New Roman"/>
+          <w:u w:val="single"/>
+        </w:rPr>
+        <w:tab/>
+      </w:r>
+      <w:r>
+        <w:rPr>
+          <w:rFonts w:ascii="Times New Roman" w:hAnsi="Times New Roman" w:cs="Times New Roman"/>
+          <w:u w:val="single"/>
+        </w:rPr>
+        <w:tab/>
+      </w:r>
+      <w:r>
+        <w:rPr>
+          <w:rFonts w:ascii="Times New Roman" w:hAnsi="Times New Roman" w:cs="Times New Roman"/>
+          <w:u w:val="single"/>
+        </w:rPr>
+        <w:tab/>
+      </w:r>
+      <w:r>
+        <w:rPr>
+          <w:rFonts w:ascii="Times New Roman" w:hAnsi="Times New Roman" w:cs="Times New Roman"/>
+          <w:u w:val="single"/>
+        </w:rPr>
+        <w:tab/>
+      </w:r>
+      <w:r>
+        <w:rPr>
+          <w:rFonts w:ascii="Times New Roman" w:hAnsi="Times New Roman" w:cs="Times New Roman"/>
+          <w:u w:val="single"/>
+        </w:rPr>
+        <w:tab/>
+      </w:r>
+      <w:r>
+        <w:rPr>
+          <w:rFonts w:ascii="Times New Roman" w:hAnsi="Times New Roman" w:cs="Times New Roman"/>
+          <w:u w:val="single"/>
+        </w:rPr>
+        <w:tab/>
+      </w:r>
+      <w:r>
+        <w:rPr>
+          <w:rFonts w:ascii="Times New Roman" w:hAnsi="Times New Roman" w:cs="Times New Roman"/>
+          <w:u w:val="single"/>
+        </w:rPr>
+        <w:tab/>
+      </w:r>
+      <w:r>
+        <w:rPr>
+          <w:rFonts w:ascii="Times New Roman" w:hAnsi="Times New Roman" w:cs="Times New Roman"/>
+          <w:u w:val="single"/>
+        </w:rPr>
+        <w:tab/>
+      </w:r>
+      <w:r>
+        <w:rPr>
+          <w:rFonts w:ascii="Times New Roman" w:hAnsi="Times New Roman" w:cs="Times New Roman"/>
+          <w:u w:val="single"/>
+        </w:rPr>
+        <w:tab/>
+      </w:r>
+      <w:r>
+        <w:rPr>
+          <w:rFonts w:ascii="Times New Roman" w:hAnsi="Times New Roman" w:cs="Times New Roman"/>
+          <w:u w:val="single"/>
+        </w:rPr>
+        <w:tab/>
+      </w:r>
+      <w:r>
+        <w:rPr>
+          <w:rFonts w:ascii="Times New Roman" w:hAnsi="Times New Roman" w:cs="Times New Roman"/>
+          <w:u w:val="single"/>
+        </w:rPr>
+        <w:tab/>
+      </w:r>
+      <w:r>
+        <w:rPr>
+          <w:rFonts w:ascii="Times New Roman" w:hAnsi="Times New Roman" w:cs="Times New Roman"/>
+          <w:u w:val="single"/>
+        </w:rPr>
+        <w:tab/>
+      </w:r>
+      <w:r>
+        <w:rPr>
+          <w:rFonts w:ascii="Times New Roman" w:hAnsi="Times New Roman" w:cs="Times New Roman"/>
+          <w:u w:val="single"/>
+        </w:rPr>
+        <w:tab/>
+      </w:r>
+      <w:r>
+        <w:rPr>
+          <w:rFonts w:ascii="Times New Roman" w:hAnsi="Times New Roman" w:cs="Times New Roman"/>
+          <w:u w:val="single"/>
+        </w:rPr>
+        <w:tab/>
+      </w:r>
+    </w:p>
+    <w:p>
+      <w:pPr>
+        <w:rPr>
+          <w:rFonts w:ascii="Times New Roman" w:hAnsi="Times New Roman" w:cs="Times New Roman"/>
+          <w:u w:val="single"/>
+        </w:rPr>
+      </w:pPr>
+      <w:r>
+        <w:rPr>
+          <w:rFonts w:ascii="Times New Roman" w:hAnsi="Times New Roman" w:cs="Times New Roman" w:hint="eastAsia"/>
+          <w:u w:val="single"/>
+        </w:rPr>
+        <w:t>S</w:t>
+      </w:r>
+      <w:r>
+        <w:rPr>
+          <w:rFonts w:ascii="Times New Roman" w:hAnsi="Times New Roman" w:cs="Times New Roman"/>
+          <w:u w:val="single"/>
+        </w:rPr>
+        <w:t>ept. 16</w:t>
+      </w:r>
+    </w:p>
+    <w:p>
+      <w:pPr>
+        <w:rPr>
+          <w:rFonts w:ascii="Times New Roman" w:hAnsi="Times New Roman" w:cs="Times New Roman"/>
+        </w:rPr>
+      </w:pPr>
+    </w:p>
+    <w:p>
+      <w:pPr>
+        <w:rPr>
+          <w:rFonts w:ascii="Times New Roman" w:hAnsi="Times New Roman" w:cs="Times New Roman"/>
+        </w:rPr>
+      </w:pPr>
+      <w:r>
+        <w:rPr>
+          <w:rFonts w:ascii="Times New Roman" w:hAnsi="Times New Roman" w:cs="Times New Roman" w:hint="eastAsia"/>
+        </w:rPr>
+        <w:t>1</w:t>
+      </w:r>
+      <w:r>
+        <w:rPr>
+          <w:rFonts w:ascii="Times New Roman" w:hAnsi="Times New Roman" w:cs="Times New Roman"/>
+        </w:rPr>
+        <w:t xml:space="preserve"> byte = 0 -&gt; 255 = -127 -&gt; 127</w:t>
+      </w:r>
+    </w:p>
+    <w:p>
+      <w:pPr>
+        <w:rPr>
+          <w:rFonts w:ascii="Times New Roman" w:hAnsi="Times New Roman" w:cs="Times New Roman" w:hint="eastAsia"/>
+        </w:rPr>
+      </w:pPr>
+      <w:r>
+        <w:rPr>
+          <w:rFonts w:ascii="Times New Roman" w:hAnsi="Times New Roman" w:cs="Times New Roman"/>
+        </w:rPr>
+        <w:tab/>
+      </w:r>
+      <w:r>
+        <w:rPr>
+          <w:rFonts w:ascii="Times New Roman" w:hAnsi="Times New Roman" w:cs="Times New Roman"/>
+        </w:rPr>
+        <w:t xml:space="preserve">   </w:t>
+      </w:r>
+      <w:r>
+        <w:rPr>
+          <w:rFonts w:ascii="Times New Roman" w:hAnsi="Times New Roman" w:cs="Times New Roman"/>
+        </w:rPr>
+        <w:t>unsigned</w:t>
+      </w:r>
+    </w:p>
+    <w:p>
+      <w:pPr>
+        <w:rPr>
+          <w:rFonts w:ascii="Times New Roman" w:hAnsi="Times New Roman" w:cs="Times New Roman"/>
+        </w:rPr>
+      </w:pPr>
+    </w:p>
+    <w:p>
+      <w:pPr>
+        <w:rPr>
+          <w:rFonts w:ascii="Times New Roman" w:hAnsi="Times New Roman" w:cs="Times New Roman"/>
+        </w:rPr>
+      </w:pPr>
+      <w:r>
+        <w:rPr>
+          <w:rFonts w:ascii="Times New Roman" w:hAnsi="Times New Roman" w:cs="Times New Roman" w:hint="eastAsia"/>
+        </w:rPr>
+        <w:t>c</w:t>
+      </w:r>
+      <w:r>
+        <w:rPr>
+          <w:rFonts w:ascii="Times New Roman" w:hAnsi="Times New Roman" w:cs="Times New Roman"/>
+        </w:rPr>
+        <w:t>har letter = 59;</w:t>
+      </w:r>
+    </w:p>
+    <w:p>
+      <w:pPr>
+        <w:rPr>
+          <w:rFonts w:ascii="Times New Roman" w:hAnsi="Times New Roman" w:cs="Times New Roman"/>
+        </w:rPr>
+      </w:pPr>
+      <w:r>
+        <w:rPr>
+          <w:rFonts w:ascii="Times New Roman" w:hAnsi="Times New Roman" w:cs="Times New Roman" w:hint="eastAsia"/>
+        </w:rPr>
+        <w:t>c</w:t>
+      </w:r>
+      <w:r>
+        <w:rPr>
+          <w:rFonts w:ascii="Times New Roman" w:hAnsi="Times New Roman" w:cs="Times New Roman"/>
+        </w:rPr>
+        <w:t>har letter = ‘9’; //above mean the same</w:t>
+      </w:r>
+    </w:p>
+    <w:p>
+      <w:pPr>
+        <w:rPr>
+          <w:rFonts w:ascii="Times New Roman" w:hAnsi="Times New Roman" w:cs="Times New Roman" w:hint="eastAsia"/>
+        </w:rPr>
+      </w:pPr>
+      <w:r>
+        <w:rPr>
+          <w:rFonts w:ascii="Times New Roman" w:hAnsi="Times New Roman" w:cs="Times New Roman" w:hint="eastAsia"/>
+        </w:rPr>
+        <w:t>i</w:t>
+      </w:r>
+      <w:r>
+        <w:rPr>
+          <w:rFonts w:ascii="Times New Roman" w:hAnsi="Times New Roman" w:cs="Times New Roman"/>
+        </w:rPr>
+        <w:t>nt -&gt; %d</w:t>
+      </w:r>
+      <w:r>
+        <w:rPr>
+          <w:rFonts w:ascii="Times New Roman" w:hAnsi="Times New Roman" w:cs="Times New Roman"/>
+        </w:rPr>
+        <w:tab/>
+      </w:r>
+      <w:r>
+        <w:rPr>
+          <w:rFonts w:ascii="Times New Roman" w:hAnsi="Times New Roman" w:cs="Times New Roman"/>
+        </w:rPr>
+        <w:tab/>
+        <w:t>float -&gt; %f</w:t>
+      </w:r>
+      <w:r>
+        <w:rPr>
+          <w:rFonts w:ascii="Times New Roman" w:hAnsi="Times New Roman" w:cs="Times New Roman"/>
+        </w:rPr>
+        <w:tab/>
+        <w:t>char -&gt; %c</w:t>
+      </w:r>
+    </w:p>
+    <w:p>
+      <w:pPr>
+        <w:rPr>
+          <w:rFonts w:ascii="Times New Roman" w:hAnsi="Times New Roman" w:cs="Times New Roman"/>
+        </w:rPr>
+      </w:pPr>
+    </w:p>
+    <w:p>
+      <w:pPr>
+        <w:rPr>
+          <w:rFonts w:ascii="Times New Roman" w:hAnsi="Times New Roman" w:cs="Times New Roman"/>
+        </w:rPr>
+      </w:pPr>
+      <w:r>
+        <w:rPr>
+          <w:rFonts w:ascii="Times New Roman" w:hAnsi="Times New Roman" w:cs="Times New Roman" w:hint="eastAsia"/>
+        </w:rPr>
+        <w:t>s</w:t>
+      </w:r>
+      <w:r>
+        <w:rPr>
+          <w:rFonts w:ascii="Times New Roman" w:hAnsi="Times New Roman" w:cs="Times New Roman"/>
+        </w:rPr>
+        <w:t>ample code for character</w:t>
+      </w:r>
+      <w:r>
+        <w:rPr>
+          <w:rFonts w:ascii="Times New Roman" w:hAnsi="Times New Roman" w:cs="Times New Roman" w:hint="eastAsia"/>
+        </w:rPr>
+        <w:t>:</w:t>
+      </w:r>
+    </w:p>
+    <w:p>
+      <w:pPr>
+        <w:rPr>
+          <w:rFonts w:ascii="Times New Roman" w:hAnsi="Times New Roman" w:cs="Times New Roman"/>
+        </w:rPr>
+      </w:pPr>
+      <w:r>
+        <w:rPr>
+          <w:rFonts w:ascii="Times New Roman" w:hAnsi="Times New Roman" w:cs="Times New Roman"/>
+        </w:rPr>
+        <w:tab/>
+        <w:t>char* words = “Hello world”;</w:t>
+      </w:r>
+    </w:p>
+    <w:p>
+      <w:pPr>
+        <w:rPr>
+          <w:rFonts w:ascii="Times New Roman" w:hAnsi="Times New Roman" w:cs="Times New Roman"/>
+        </w:rPr>
+      </w:pPr>
+      <w:r>
+        <w:rPr>
+          <w:rFonts w:ascii="Times New Roman" w:hAnsi="Times New Roman" w:cs="Times New Roman"/>
+        </w:rPr>
+        <w:tab/>
+        <w:t>char* cursor = words;</w:t>
+      </w:r>
+    </w:p>
+    <w:p>
+      <w:pPr>
+        <w:rPr>
+          <w:rFonts w:ascii="Times New Roman" w:hAnsi="Times New Roman" w:cs="Times New Roman"/>
+        </w:rPr>
+      </w:pPr>
+    </w:p>
+    <w:p>
+      <w:pPr>
+        <w:rPr>
+          <w:rFonts w:ascii="Times New Roman" w:hAnsi="Times New Roman" w:cs="Times New Roman"/>
+        </w:rPr>
+      </w:pPr>
+      <w:r>
+        <w:rPr>
+          <w:rFonts w:ascii="Times New Roman" w:hAnsi="Times New Roman" w:cs="Times New Roman"/>
+        </w:rPr>
+        <w:tab/>
+        <w:t>while(*cursor != ‘\0’) //print array “words” until reaches last word ‘\0’</w:t>
+      </w:r>
+    </w:p>
+    <w:p>
+      <w:pPr>
+        <w:rPr>
+          <w:rFonts w:ascii="Times New Roman" w:hAnsi="Times New Roman" w:cs="Times New Roman"/>
+        </w:rPr>
+      </w:pPr>
+      <w:r>
+        <w:rPr>
+          <w:rFonts w:ascii="Times New Roman" w:hAnsi="Times New Roman" w:cs="Times New Roman"/>
+        </w:rPr>
+        <w:tab/>
+        <w:t>{</w:t>
+      </w:r>
+    </w:p>
+    <w:p>
+      <w:pPr>
+        <w:rPr>
+          <w:rFonts w:ascii="Times New Roman" w:hAnsi="Times New Roman" w:cs="Times New Roman"/>
+        </w:rPr>
+      </w:pPr>
+      <w:r>
+        <w:rPr>
+          <w:rFonts w:ascii="Times New Roman" w:hAnsi="Times New Roman" w:cs="Times New Roman"/>
+        </w:rPr>
+        <w:tab/>
+      </w:r>
+      <w:r>
+        <w:rPr>
+          <w:rFonts w:ascii="Times New Roman" w:hAnsi="Times New Roman" w:cs="Times New Roman"/>
+        </w:rPr>
+        <w:tab/>
+      </w:r>
+      <w:proofErr w:type="spellStart"/>
+      <w:r>
+        <w:rPr>
+          <w:rFonts w:ascii="Times New Roman" w:hAnsi="Times New Roman" w:cs="Times New Roman"/>
+        </w:rPr>
+        <w:t>printf</w:t>
+      </w:r>
+      <w:proofErr w:type="spellEnd"/>
+      <w:r>
+        <w:rPr>
+          <w:rFonts w:ascii="Times New Roman" w:hAnsi="Times New Roman" w:cs="Times New Roman"/>
+        </w:rPr>
+        <w:t>(“%c”,*cursor);</w:t>
+      </w:r>
+    </w:p>
+    <w:p>
+      <w:pPr>
+        <w:rPr>
+          <w:rFonts w:ascii="Times New Roman" w:hAnsi="Times New Roman" w:cs="Times New Roman" w:hint="eastAsia"/>
+        </w:rPr>
+      </w:pPr>
+      <w:r>
+        <w:rPr>
+          <w:rFonts w:ascii="Times New Roman" w:hAnsi="Times New Roman" w:cs="Times New Roman"/>
+        </w:rPr>
+        <w:tab/>
+      </w:r>
+      <w:r>
+        <w:rPr>
+          <w:rFonts w:ascii="Times New Roman" w:hAnsi="Times New Roman" w:cs="Times New Roman"/>
+        </w:rPr>
+        <w:tab/>
+        <w:t>cursor++;</w:t>
+      </w:r>
+    </w:p>
+    <w:p>
+      <w:pPr>
+        <w:rPr>
+          <w:rFonts w:ascii="Times New Roman" w:hAnsi="Times New Roman" w:cs="Times New Roman"/>
+        </w:rPr>
+      </w:pPr>
+      <w:r>
+        <w:rPr>
+          <w:rFonts w:ascii="Times New Roman" w:hAnsi="Times New Roman" w:cs="Times New Roman"/>
+        </w:rPr>
+        <w:tab/>
+        <w:t>}</w:t>
+      </w:r>
+    </w:p>
+    <w:p>
+      <w:pPr>
+        <w:rPr>
+          <w:rFonts w:ascii="Times New Roman" w:hAnsi="Times New Roman" w:cs="Times New Roman"/>
+        </w:rPr>
+      </w:pPr>
+    </w:p>
+    <w:p>
+      <w:pPr>
+        <w:rPr>
+          <w:rFonts w:ascii="Times New Roman" w:hAnsi="Times New Roman" w:cs="Times New Roman"/>
+        </w:rPr>
+      </w:pPr>
+      <w:proofErr w:type="spellStart"/>
+      <w:r>
+        <w:rPr>
+          <w:rFonts w:ascii="Times New Roman" w:hAnsi="Times New Roman" w:cs="Times New Roman" w:hint="eastAsia"/>
+        </w:rPr>
+        <w:lastRenderedPageBreak/>
+        <w:t>p</w:t>
+      </w:r>
+      <w:r>
+        <w:rPr>
+          <w:rFonts w:ascii="Times New Roman" w:hAnsi="Times New Roman" w:cs="Times New Roman"/>
+        </w:rPr>
+        <w:t>rintf</w:t>
+      </w:r>
+      <w:proofErr w:type="spellEnd"/>
+      <w:r>
+        <w:rPr>
+          <w:rFonts w:ascii="Times New Roman" w:hAnsi="Times New Roman" w:cs="Times New Roman"/>
+        </w:rPr>
+        <w:t>/</w:t>
+      </w:r>
+      <w:proofErr w:type="spellStart"/>
+      <w:r>
+        <w:rPr>
+          <w:rFonts w:ascii="Times New Roman" w:hAnsi="Times New Roman" w:cs="Times New Roman"/>
+        </w:rPr>
+        <w:t>scanf</w:t>
+      </w:r>
+      <w:proofErr w:type="spellEnd"/>
+      <w:r>
+        <w:rPr>
+          <w:rFonts w:ascii="Times New Roman" w:hAnsi="Times New Roman" w:cs="Times New Roman"/>
+        </w:rPr>
+        <w:tab/>
+        <w:t>to/from console</w:t>
+      </w:r>
+    </w:p>
+    <w:p>
+      <w:pPr>
+        <w:rPr>
+          <w:rFonts w:ascii="Times New Roman" w:hAnsi="Times New Roman" w:cs="Times New Roman"/>
+        </w:rPr>
+      </w:pPr>
+      <w:proofErr w:type="spellStart"/>
+      <w:r>
+        <w:rPr>
+          <w:rFonts w:ascii="Times New Roman" w:hAnsi="Times New Roman" w:cs="Times New Roman"/>
+        </w:rPr>
+        <w:t>sprintf</w:t>
+      </w:r>
+      <w:proofErr w:type="spellEnd"/>
+      <w:r>
+        <w:rPr>
+          <w:rFonts w:ascii="Times New Roman" w:hAnsi="Times New Roman" w:cs="Times New Roman"/>
+        </w:rPr>
+        <w:t>/</w:t>
+      </w:r>
+      <w:proofErr w:type="spellStart"/>
+      <w:r>
+        <w:rPr>
+          <w:rFonts w:ascii="Times New Roman" w:hAnsi="Times New Roman" w:cs="Times New Roman"/>
+        </w:rPr>
+        <w:t>sscanf</w:t>
+      </w:r>
+      <w:proofErr w:type="spellEnd"/>
+      <w:r>
+        <w:rPr>
+          <w:rFonts w:ascii="Times New Roman" w:hAnsi="Times New Roman" w:cs="Times New Roman"/>
+        </w:rPr>
+        <w:tab/>
+      </w:r>
+      <w:r>
+        <w:rPr>
+          <w:rFonts w:ascii="Times New Roman" w:hAnsi="Times New Roman" w:cs="Times New Roman"/>
+        </w:rPr>
+        <w:tab/>
+        <w:t>to/from string</w:t>
+      </w:r>
+    </w:p>
+    <w:p>
+      <w:pPr>
+        <w:rPr>
+          <w:rFonts w:ascii="Times New Roman" w:hAnsi="Times New Roman" w:cs="Times New Roman"/>
+        </w:rPr>
+      </w:pPr>
+      <w:proofErr w:type="spellStart"/>
+      <w:r>
+        <w:rPr>
+          <w:rFonts w:ascii="Times New Roman" w:hAnsi="Times New Roman" w:cs="Times New Roman" w:hint="eastAsia"/>
+        </w:rPr>
+        <w:t>v</w:t>
+      </w:r>
+      <w:r>
+        <w:rPr>
+          <w:rFonts w:ascii="Times New Roman" w:hAnsi="Times New Roman" w:cs="Times New Roman"/>
+        </w:rPr>
+        <w:t>iprintf</w:t>
+      </w:r>
+      <w:proofErr w:type="spellEnd"/>
+      <w:r>
+        <w:rPr>
+          <w:rFonts w:ascii="Times New Roman" w:hAnsi="Times New Roman" w:cs="Times New Roman"/>
+        </w:rPr>
+        <w:t>/</w:t>
+      </w:r>
+      <w:proofErr w:type="spellStart"/>
+      <w:r>
+        <w:rPr>
+          <w:rFonts w:ascii="Times New Roman" w:hAnsi="Times New Roman" w:cs="Times New Roman"/>
+        </w:rPr>
+        <w:t>viscanf</w:t>
+      </w:r>
+      <w:proofErr w:type="spellEnd"/>
+      <w:r>
+        <w:rPr>
+          <w:rFonts w:ascii="Times New Roman" w:hAnsi="Times New Roman" w:cs="Times New Roman"/>
+        </w:rPr>
+        <w:tab/>
+        <w:t>to/from another machine</w:t>
+      </w:r>
+    </w:p>
+    <w:p>
+      <w:pPr>
+        <w:rPr>
+          <w:rFonts w:ascii="Times New Roman" w:hAnsi="Times New Roman" w:cs="Times New Roman"/>
+        </w:rPr>
+      </w:pPr>
+      <w:proofErr w:type="spellStart"/>
+      <w:r>
+        <w:rPr>
+          <w:rFonts w:ascii="Times New Roman" w:hAnsi="Times New Roman" w:cs="Times New Roman" w:hint="eastAsia"/>
+        </w:rPr>
+        <w:t>f</w:t>
+      </w:r>
+      <w:r>
+        <w:rPr>
+          <w:rFonts w:ascii="Times New Roman" w:hAnsi="Times New Roman" w:cs="Times New Roman"/>
+        </w:rPr>
+        <w:t>printf</w:t>
+      </w:r>
+      <w:proofErr w:type="spellEnd"/>
+      <w:r>
+        <w:rPr>
+          <w:rFonts w:ascii="Times New Roman" w:hAnsi="Times New Roman" w:cs="Times New Roman"/>
+        </w:rPr>
+        <w:t>/</w:t>
+      </w:r>
+      <w:proofErr w:type="spellStart"/>
+      <w:r>
+        <w:rPr>
+          <w:rFonts w:ascii="Times New Roman" w:hAnsi="Times New Roman" w:cs="Times New Roman"/>
+        </w:rPr>
+        <w:t>fscanf</w:t>
+      </w:r>
+      <w:proofErr w:type="spellEnd"/>
+      <w:r>
+        <w:rPr>
+          <w:rFonts w:ascii="Times New Roman" w:hAnsi="Times New Roman" w:cs="Times New Roman"/>
+        </w:rPr>
+        <w:tab/>
+      </w:r>
+      <w:r>
+        <w:rPr>
+          <w:rFonts w:ascii="Times New Roman" w:hAnsi="Times New Roman" w:cs="Times New Roman"/>
+        </w:rPr>
+        <w:tab/>
+        <w:t>to/from files</w:t>
+      </w:r>
+    </w:p>
+    <w:p>
+      <w:pPr>
+        <w:rPr>
+          <w:rFonts w:ascii="Times New Roman" w:hAnsi="Times New Roman" w:cs="Times New Roman"/>
+        </w:rPr>
+      </w:pPr>
+    </w:p>
+    <w:p>
+      <w:pPr>
+        <w:rPr>
+          <w:rFonts w:ascii="Times New Roman" w:hAnsi="Times New Roman" w:cs="Times New Roman"/>
+        </w:rPr>
+      </w:pPr>
+      <w:r>
+        <w:rPr>
+          <w:rFonts w:ascii="Times New Roman" w:hAnsi="Times New Roman" w:cs="Times New Roman" w:hint="eastAsia"/>
+        </w:rPr>
+        <w:t>s</w:t>
+      </w:r>
+      <w:r>
+        <w:rPr>
+          <w:rFonts w:ascii="Times New Roman" w:hAnsi="Times New Roman" w:cs="Times New Roman"/>
+        </w:rPr>
+        <w:t>can from other file</w:t>
+      </w:r>
+      <w:r>
+        <w:rPr>
+          <w:rFonts w:ascii="Times New Roman" w:hAnsi="Times New Roman" w:cs="Times New Roman" w:hint="eastAsia"/>
+        </w:rPr>
+        <w:t>:</w:t>
+      </w:r>
+    </w:p>
+    <w:p>
+      <w:pPr>
+        <w:rPr>
+          <w:rFonts w:ascii="Times New Roman" w:hAnsi="Times New Roman" w:cs="Times New Roman"/>
+        </w:rPr>
+      </w:pPr>
+      <w:r>
+        <w:rPr>
+          <w:rFonts w:ascii="Times New Roman" w:hAnsi="Times New Roman" w:cs="Times New Roman"/>
+        </w:rPr>
+        <w:tab/>
+        <w:t>FILE *</w:t>
+      </w:r>
+      <w:proofErr w:type="spellStart"/>
+      <w:r>
+        <w:rPr>
+          <w:rFonts w:ascii="Times New Roman" w:hAnsi="Times New Roman" w:cs="Times New Roman"/>
+        </w:rPr>
+        <w:t>input_file</w:t>
+      </w:r>
+      <w:proofErr w:type="spellEnd"/>
+      <w:r>
+        <w:rPr>
+          <w:rFonts w:ascii="Times New Roman" w:hAnsi="Times New Roman" w:cs="Times New Roman"/>
+        </w:rPr>
+        <w:t>;</w:t>
+      </w:r>
+    </w:p>
+    <w:p>
+      <w:pPr>
+        <w:rPr>
+          <w:rFonts w:ascii="Times New Roman" w:hAnsi="Times New Roman" w:cs="Times New Roman"/>
+        </w:rPr>
+      </w:pPr>
+      <w:r>
+        <w:rPr>
+          <w:rFonts w:ascii="Times New Roman" w:hAnsi="Times New Roman" w:cs="Times New Roman"/>
+        </w:rPr>
+        <w:tab/>
+        <w:t>float x;</w:t>
+      </w:r>
+    </w:p>
+    <w:p>
+      <w:pPr>
+        <w:rPr>
+          <w:rFonts w:ascii="Times New Roman" w:hAnsi="Times New Roman" w:cs="Times New Roman" w:hint="eastAsia"/>
+        </w:rPr>
+      </w:pPr>
+      <w:r>
+        <w:rPr>
+          <w:rFonts w:ascii="Times New Roman" w:hAnsi="Times New Roman" w:cs="Times New Roman"/>
+        </w:rPr>
+        <w:tab/>
+        <w:t>float y;</w:t>
+      </w:r>
+    </w:p>
+    <w:p>
+      <w:pPr>
+        <w:rPr>
+          <w:rFonts w:ascii="Times New Roman" w:hAnsi="Times New Roman" w:cs="Times New Roman"/>
+        </w:rPr>
+      </w:pPr>
+      <w:r>
+        <w:rPr>
+          <w:rFonts w:ascii="Times New Roman" w:hAnsi="Times New Roman" w:cs="Times New Roman"/>
+        </w:rPr>
+        <w:tab/>
+      </w:r>
+      <w:proofErr w:type="spellStart"/>
+      <w:r>
+        <w:rPr>
+          <w:rFonts w:ascii="Times New Roman" w:hAnsi="Times New Roman" w:cs="Times New Roman"/>
+        </w:rPr>
+        <w:t>input_file</w:t>
+      </w:r>
+      <w:proofErr w:type="spellEnd"/>
+      <w:r>
+        <w:rPr>
+          <w:rFonts w:ascii="Times New Roman" w:hAnsi="Times New Roman" w:cs="Times New Roman"/>
+        </w:rPr>
+        <w:t xml:space="preserve"> = </w:t>
+      </w:r>
+      <w:proofErr w:type="spellStart"/>
+      <w:r>
+        <w:rPr>
+          <w:rFonts w:ascii="Times New Roman" w:hAnsi="Times New Roman" w:cs="Times New Roman"/>
+        </w:rPr>
+        <w:t>fopen</w:t>
+      </w:r>
+      <w:proofErr w:type="spellEnd"/>
+      <w:r>
+        <w:rPr>
+          <w:rFonts w:ascii="Times New Roman" w:hAnsi="Times New Roman" w:cs="Times New Roman"/>
+        </w:rPr>
+        <w:t>(“data.dat”, “r”); //open the file data.dat on computer and read(r)</w:t>
+      </w:r>
+    </w:p>
+    <w:p>
+      <w:pPr>
+        <w:rPr>
+          <w:rFonts w:ascii="Times New Roman" w:hAnsi="Times New Roman" w:cs="Times New Roman"/>
+        </w:rPr>
+      </w:pPr>
+      <w:r>
+        <w:rPr>
+          <w:rFonts w:ascii="Times New Roman" w:hAnsi="Times New Roman" w:cs="Times New Roman"/>
+        </w:rPr>
+        <w:tab/>
+      </w:r>
+    </w:p>
+    <w:p>
+      <w:pPr>
+        <w:rPr>
+          <w:rFonts w:ascii="Times New Roman" w:hAnsi="Times New Roman" w:cs="Times New Roman"/>
+        </w:rPr>
+      </w:pPr>
+      <w:r>
+        <w:rPr>
+          <w:rFonts w:ascii="Times New Roman" w:hAnsi="Times New Roman" w:cs="Times New Roman"/>
+        </w:rPr>
+        <w:tab/>
+        <w:t>if(</w:t>
+      </w:r>
+      <w:proofErr w:type="spellStart"/>
+      <w:r>
+        <w:rPr>
+          <w:rFonts w:ascii="Times New Roman" w:hAnsi="Times New Roman" w:cs="Times New Roman"/>
+        </w:rPr>
+        <w:t>input_file</w:t>
+      </w:r>
+      <w:proofErr w:type="spellEnd"/>
+      <w:r>
+        <w:rPr>
+          <w:rFonts w:ascii="Times New Roman" w:hAnsi="Times New Roman" w:cs="Times New Roman"/>
+        </w:rPr>
+        <w:t xml:space="preserve"> != NULL) //check if the file is open successfully</w:t>
+      </w:r>
+    </w:p>
+    <w:p>
+      <w:pPr>
+        <w:rPr>
+          <w:rFonts w:ascii="Times New Roman" w:hAnsi="Times New Roman" w:cs="Times New Roman" w:hint="eastAsia"/>
+        </w:rPr>
+      </w:pPr>
+      <w:r>
+        <w:rPr>
+          <w:rFonts w:ascii="Times New Roman" w:hAnsi="Times New Roman" w:cs="Times New Roman"/>
+        </w:rPr>
+        <w:tab/>
+        <w:t>{</w:t>
+      </w:r>
+    </w:p>
+    <w:p>
+      <w:pPr>
+        <w:rPr>
+          <w:rFonts w:ascii="Times New Roman" w:hAnsi="Times New Roman" w:cs="Times New Roman" w:hint="eastAsia"/>
+        </w:rPr>
+      </w:pPr>
+      <w:r>
+        <w:rPr>
+          <w:rFonts w:ascii="Times New Roman" w:hAnsi="Times New Roman" w:cs="Times New Roman"/>
+        </w:rPr>
+        <w:tab/>
+      </w:r>
+      <w:r>
+        <w:rPr>
+          <w:rFonts w:ascii="Times New Roman" w:hAnsi="Times New Roman" w:cs="Times New Roman"/>
+        </w:rPr>
+        <w:tab/>
+      </w:r>
+      <w:proofErr w:type="spellStart"/>
+      <w:r>
+        <w:rPr>
+          <w:rFonts w:ascii="Times New Roman" w:hAnsi="Times New Roman" w:cs="Times New Roman"/>
+        </w:rPr>
+        <w:t>fscanf</w:t>
+      </w:r>
+      <w:proofErr w:type="spellEnd"/>
+      <w:r>
+        <w:rPr>
+          <w:rFonts w:ascii="Times New Roman" w:hAnsi="Times New Roman" w:cs="Times New Roman"/>
+        </w:rPr>
+        <w:t>(</w:t>
+      </w:r>
+      <w:proofErr w:type="spellStart"/>
+      <w:r>
+        <w:rPr>
+          <w:rFonts w:ascii="Times New Roman" w:hAnsi="Times New Roman" w:cs="Times New Roman"/>
+        </w:rPr>
+        <w:t>input_file</w:t>
+      </w:r>
+      <w:proofErr w:type="spellEnd"/>
+      <w:r>
+        <w:rPr>
+          <w:rFonts w:ascii="Times New Roman" w:hAnsi="Times New Roman" w:cs="Times New Roman"/>
+        </w:rPr>
+        <w:t xml:space="preserve">, “%f %f”, &amp;x, &amp;y); //scan from </w:t>
+      </w:r>
+      <w:proofErr w:type="spellStart"/>
+      <w:r>
+        <w:rPr>
+          <w:rFonts w:ascii="Times New Roman" w:hAnsi="Times New Roman" w:cs="Times New Roman"/>
+        </w:rPr>
+        <w:t>input_file</w:t>
+      </w:r>
+      <w:proofErr w:type="spellEnd"/>
+    </w:p>
+    <w:p>
+      <w:pPr>
+        <w:ind w:left="480"/>
+        <w:rPr>
+          <w:rFonts w:ascii="Times New Roman" w:hAnsi="Times New Roman" w:cs="Times New Roman"/>
+        </w:rPr>
+      </w:pPr>
+      <w:r>
+        <w:rPr>
+          <w:rFonts w:ascii="Times New Roman" w:hAnsi="Times New Roman" w:cs="Times New Roman"/>
+        </w:rPr>
+        <w:tab/>
+      </w:r>
+      <w:proofErr w:type="spellStart"/>
+      <w:r>
+        <w:rPr>
+          <w:rFonts w:ascii="Times New Roman" w:hAnsi="Times New Roman" w:cs="Times New Roman"/>
+        </w:rPr>
+        <w:t>fclose</w:t>
+      </w:r>
+      <w:proofErr w:type="spellEnd"/>
+      <w:r>
+        <w:rPr>
+          <w:rFonts w:ascii="Times New Roman" w:hAnsi="Times New Roman" w:cs="Times New Roman"/>
+        </w:rPr>
+        <w:t>(</w:t>
+      </w:r>
+      <w:proofErr w:type="spellStart"/>
+      <w:r>
+        <w:rPr>
+          <w:rFonts w:ascii="Times New Roman" w:hAnsi="Times New Roman" w:cs="Times New Roman"/>
+        </w:rPr>
+        <w:t>input_file</w:t>
+      </w:r>
+      <w:proofErr w:type="spellEnd"/>
+      <w:r>
+        <w:rPr>
+          <w:rFonts w:ascii="Times New Roman" w:hAnsi="Times New Roman" w:cs="Times New Roman"/>
+        </w:rPr>
+        <w:t>); //close the file, close the file as soon as when is not needed</w:t>
+      </w:r>
+    </w:p>
+    <w:p>
+      <w:pPr>
+        <w:rPr>
+          <w:rFonts w:ascii="Times New Roman" w:hAnsi="Times New Roman" w:cs="Times New Roman"/>
+        </w:rPr>
+      </w:pPr>
+      <w:r>
+        <w:rPr>
+          <w:rFonts w:ascii="Times New Roman" w:hAnsi="Times New Roman" w:cs="Times New Roman"/>
+        </w:rPr>
+        <w:tab/>
+        <w:t>}</w:t>
+      </w:r>
+    </w:p>
+    <w:p>
+      <w:pPr>
+        <w:rPr>
+          <w:rFonts w:ascii="Times New Roman" w:hAnsi="Times New Roman" w:cs="Times New Roman"/>
+        </w:rPr>
+      </w:pPr>
+    </w:p>
+    <w:p>
+      <w:pPr>
+        <w:rPr>
+          <w:rFonts w:ascii="Times New Roman" w:hAnsi="Times New Roman" w:cs="Times New Roman"/>
+        </w:rPr>
+      </w:pPr>
+      <w:r>
+        <w:rPr>
+          <w:rFonts w:ascii="Times New Roman" w:hAnsi="Times New Roman" w:cs="Times New Roman"/>
+        </w:rPr>
+        <w:tab/>
+      </w:r>
+      <w:proofErr w:type="spellStart"/>
+      <w:r>
+        <w:rPr>
+          <w:rFonts w:ascii="Times New Roman" w:hAnsi="Times New Roman" w:cs="Times New Roman"/>
+        </w:rPr>
+        <w:t>input_file</w:t>
+      </w:r>
+      <w:proofErr w:type="spellEnd"/>
+      <w:r>
+        <w:rPr>
+          <w:rFonts w:ascii="Times New Roman" w:hAnsi="Times New Roman" w:cs="Times New Roman"/>
+        </w:rPr>
+        <w:t xml:space="preserve"> = </w:t>
+      </w:r>
+      <w:proofErr w:type="spellStart"/>
+      <w:r>
+        <w:rPr>
+          <w:rFonts w:ascii="Times New Roman" w:hAnsi="Times New Roman" w:cs="Times New Roman"/>
+        </w:rPr>
+        <w:t>fopen</w:t>
+      </w:r>
+      <w:proofErr w:type="spellEnd"/>
+      <w:r>
+        <w:rPr>
+          <w:rFonts w:ascii="Times New Roman" w:hAnsi="Times New Roman" w:cs="Times New Roman"/>
+        </w:rPr>
+        <w:t>(“hello.txt”, “w”);</w:t>
+      </w:r>
+    </w:p>
+    <w:p>
+      <w:pPr>
+        <w:rPr>
+          <w:rFonts w:ascii="Times New Roman" w:hAnsi="Times New Roman" w:cs="Times New Roman"/>
+        </w:rPr>
+      </w:pPr>
+      <w:r>
+        <w:rPr>
+          <w:rFonts w:ascii="Times New Roman" w:hAnsi="Times New Roman" w:cs="Times New Roman"/>
+        </w:rPr>
+        <w:tab/>
+      </w:r>
+      <w:proofErr w:type="spellStart"/>
+      <w:r>
+        <w:rPr>
+          <w:rFonts w:ascii="Times New Roman" w:hAnsi="Times New Roman" w:cs="Times New Roman"/>
+        </w:rPr>
+        <w:t>fprintf</w:t>
+      </w:r>
+      <w:proofErr w:type="spellEnd"/>
+      <w:r>
+        <w:rPr>
+          <w:rFonts w:ascii="Times New Roman" w:hAnsi="Times New Roman" w:cs="Times New Roman"/>
+        </w:rPr>
+        <w:t>(</w:t>
+      </w:r>
+      <w:proofErr w:type="spellStart"/>
+      <w:r>
+        <w:rPr>
+          <w:rFonts w:ascii="Times New Roman" w:hAnsi="Times New Roman" w:cs="Times New Roman"/>
+        </w:rPr>
+        <w:t>input_file</w:t>
+      </w:r>
+      <w:proofErr w:type="spellEnd"/>
+      <w:r>
+        <w:rPr>
+          <w:rFonts w:ascii="Times New Roman" w:hAnsi="Times New Roman" w:cs="Times New Roman"/>
+        </w:rPr>
+        <w:t xml:space="preserve">, “Hello from x %f and y”, </w:t>
+      </w:r>
+      <w:proofErr w:type="spellStart"/>
+      <w:r>
+        <w:rPr>
+          <w:rFonts w:ascii="Times New Roman" w:hAnsi="Times New Roman" w:cs="Times New Roman"/>
+        </w:rPr>
+        <w:t>x,y</w:t>
+      </w:r>
+      <w:proofErr w:type="spellEnd"/>
+      <w:r>
+        <w:rPr>
+          <w:rFonts w:ascii="Times New Roman" w:hAnsi="Times New Roman" w:cs="Times New Roman"/>
+        </w:rPr>
+        <w:t>);</w:t>
+      </w:r>
+    </w:p>
+    <w:p>
+      <w:pPr>
+        <w:rPr>
+          <w:rFonts w:ascii="Times New Roman" w:hAnsi="Times New Roman" w:cs="Times New Roman" w:hint="eastAsia"/>
+        </w:rPr>
+      </w:pPr>
+      <w:r>
+        <w:rPr>
+          <w:rFonts w:ascii="Times New Roman" w:hAnsi="Times New Roman" w:cs="Times New Roman"/>
+        </w:rPr>
+        <w:tab/>
+      </w:r>
+      <w:proofErr w:type="spellStart"/>
+      <w:r>
+        <w:rPr>
+          <w:rFonts w:ascii="Times New Roman" w:hAnsi="Times New Roman" w:cs="Times New Roman"/>
+        </w:rPr>
+        <w:t>fclose</w:t>
+      </w:r>
+      <w:proofErr w:type="spellEnd"/>
+      <w:r>
+        <w:rPr>
+          <w:rFonts w:ascii="Times New Roman" w:hAnsi="Times New Roman" w:cs="Times New Roman"/>
+        </w:rPr>
+        <w:t>(</w:t>
+      </w:r>
+      <w:proofErr w:type="spellStart"/>
+      <w:r>
+        <w:rPr>
+          <w:rFonts w:ascii="Times New Roman" w:hAnsi="Times New Roman" w:cs="Times New Roman"/>
+        </w:rPr>
+        <w:t>input_file</w:t>
+      </w:r>
+      <w:proofErr w:type="spellEnd"/>
+      <w:r>
+        <w:rPr>
+          <w:rFonts w:ascii="Times New Roman" w:hAnsi="Times New Roman" w:cs="Times New Roman"/>
+        </w:rPr>
+        <w:t>);</w:t>
       </w:r>
     </w:p>
     <w:sectPr>

</xml_diff>

<commit_message>
task6 find amplitude finished
</commit_message>
<xml_diff>
--- a/note.docx
+++ b/note.docx
@@ -26,7 +26,21 @@
           <w:rFonts w:ascii="Times New Roman" w:hAnsi="Times New Roman" w:cs="Times New Roman"/>
         </w:rPr>
         <w:tab/>
-        <w:t>#include &lt;stdio.h&gt;</w:t>
+        <w:t>#include &lt;</w:t>
+      </w:r>
+      <w:proofErr w:type="spellStart"/>
+      <w:r>
+        <w:rPr>
+          <w:rFonts w:ascii="Times New Roman" w:hAnsi="Times New Roman" w:cs="Times New Roman"/>
+        </w:rPr>
+        <w:t>stdio.h</w:t>
+      </w:r>
+      <w:proofErr w:type="spellEnd"/>
+      <w:r>
+        <w:rPr>
+          <w:rFonts w:ascii="Times New Roman" w:hAnsi="Times New Roman" w:cs="Times New Roman"/>
+        </w:rPr>
+        <w:t>&gt;</w:t>
       </w:r>
     </w:p>
     <w:p>
@@ -47,8 +61,16 @@
           <w:rFonts w:ascii="Times New Roman" w:hAnsi="Times New Roman" w:cs="Times New Roman"/>
         </w:rPr>
         <w:tab/>
-        <w:t>#include &lt;stdlib.h</w:t>
-      </w:r>
+        <w:t>#include &lt;</w:t>
+      </w:r>
+      <w:proofErr w:type="spellStart"/>
+      <w:r>
+        <w:rPr>
+          <w:rFonts w:ascii="Times New Roman" w:hAnsi="Times New Roman" w:cs="Times New Roman"/>
+        </w:rPr>
+        <w:t>stdlib.h</w:t>
+      </w:r>
+      <w:proofErr w:type="spellEnd"/>
       <w:r>
         <w:rPr>
           <w:rFonts w:ascii="Times New Roman" w:hAnsi="Times New Roman" w:cs="Times New Roman"/>
@@ -67,7 +89,21 @@
           <w:rFonts w:ascii="Times New Roman" w:hAnsi="Times New Roman" w:cs="Times New Roman"/>
         </w:rPr>
         <w:tab/>
-        <w:t>#include &lt;math.h&gt;</w:t>
+        <w:t>#include &lt;</w:t>
+      </w:r>
+      <w:proofErr w:type="spellStart"/>
+      <w:r>
+        <w:rPr>
+          <w:rFonts w:ascii="Times New Roman" w:hAnsi="Times New Roman" w:cs="Times New Roman"/>
+        </w:rPr>
+        <w:t>math.h</w:t>
+      </w:r>
+      <w:proofErr w:type="spellEnd"/>
+      <w:r>
+        <w:rPr>
+          <w:rFonts w:ascii="Times New Roman" w:hAnsi="Times New Roman" w:cs="Times New Roman"/>
+        </w:rPr>
+        <w:t>&gt;</w:t>
       </w:r>
     </w:p>
     <w:p>
@@ -134,7 +170,21 @@
         <w:rPr>
           <w:rFonts w:ascii="Times New Roman" w:hAnsi="Times New Roman" w:cs="Times New Roman"/>
         </w:rPr>
-        <w:t>float opp;</w:t>
+        <w:t xml:space="preserve">float </w:t>
+      </w:r>
+      <w:proofErr w:type="spellStart"/>
+      <w:r>
+        <w:rPr>
+          <w:rFonts w:ascii="Times New Roman" w:hAnsi="Times New Roman" w:cs="Times New Roman"/>
+        </w:rPr>
+        <w:t>opp</w:t>
+      </w:r>
+      <w:proofErr w:type="spellEnd"/>
+      <w:r>
+        <w:rPr>
+          <w:rFonts w:ascii="Times New Roman" w:hAnsi="Times New Roman" w:cs="Times New Roman"/>
+        </w:rPr>
+        <w:t>;</w:t>
       </w:r>
     </w:p>
     <w:p>
@@ -144,23 +194,61 @@
           <w:rFonts w:ascii="Times New Roman" w:hAnsi="Times New Roman" w:cs="Times New Roman"/>
         </w:rPr>
       </w:pPr>
-      <w:r>
-        <w:rPr>
-          <w:rFonts w:ascii="Times New Roman" w:hAnsi="Times New Roman" w:cs="Times New Roman"/>
-        </w:rPr>
-        <w:t>printf(“</w:t>
-      </w:r>
-      <w:r>
-        <w:rPr>
-          <w:rFonts w:ascii="Times New Roman" w:hAnsi="Times New Roman" w:cs="Times New Roman"/>
-        </w:rPr>
-        <w:t>\n</w:t>
-      </w:r>
-      <w:r>
-        <w:rPr>
-          <w:rFonts w:ascii="Times New Roman" w:hAnsi="Times New Roman" w:cs="Times New Roman"/>
-        </w:rPr>
-        <w:t>%f”,opp);</w:t>
+      <w:proofErr w:type="spellStart"/>
+      <w:r>
+        <w:rPr>
+          <w:rFonts w:ascii="Times New Roman" w:hAnsi="Times New Roman" w:cs="Times New Roman"/>
+        </w:rPr>
+        <w:t>printf</w:t>
+      </w:r>
+      <w:proofErr w:type="spellEnd"/>
+      <w:r>
+        <w:rPr>
+          <w:rFonts w:ascii="Times New Roman" w:hAnsi="Times New Roman" w:cs="Times New Roman"/>
+        </w:rPr>
+        <w:t>(“</w:t>
+      </w:r>
+      <w:r>
+        <w:rPr>
+          <w:rFonts w:ascii="Times New Roman" w:hAnsi="Times New Roman" w:cs="Times New Roman"/>
+        </w:rPr>
+        <w:t>\</w:t>
+      </w:r>
+      <w:proofErr w:type="spellStart"/>
+      <w:r>
+        <w:rPr>
+          <w:rFonts w:ascii="Times New Roman" w:hAnsi="Times New Roman" w:cs="Times New Roman"/>
+        </w:rPr>
+        <w:t>n</w:t>
+      </w:r>
+      <w:r>
+        <w:rPr>
+          <w:rFonts w:ascii="Times New Roman" w:hAnsi="Times New Roman" w:cs="Times New Roman"/>
+        </w:rPr>
+        <w:t>%f</w:t>
+      </w:r>
+      <w:proofErr w:type="spellEnd"/>
+      <w:proofErr w:type="gramStart"/>
+      <w:r>
+        <w:rPr>
+          <w:rFonts w:ascii="Times New Roman" w:hAnsi="Times New Roman" w:cs="Times New Roman"/>
+        </w:rPr>
+        <w:t>”,</w:t>
+      </w:r>
+      <w:proofErr w:type="spellStart"/>
+      <w:r>
+        <w:rPr>
+          <w:rFonts w:ascii="Times New Roman" w:hAnsi="Times New Roman" w:cs="Times New Roman"/>
+        </w:rPr>
+        <w:t>opp</w:t>
+      </w:r>
+      <w:proofErr w:type="spellEnd"/>
+      <w:proofErr w:type="gramEnd"/>
+      <w:r>
+        <w:rPr>
+          <w:rFonts w:ascii="Times New Roman" w:hAnsi="Times New Roman" w:cs="Times New Roman"/>
+        </w:rPr>
+        <w:t>);</w:t>
       </w:r>
       <w:r>
         <w:rPr>
@@ -348,8 +436,29 @@
           <w:rFonts w:ascii="Times New Roman" w:hAnsi="Times New Roman" w:cs="Times New Roman"/>
         </w:rPr>
         <w:tab/>
-        <w:t>gcc example.c</w:t>
-      </w:r>
+      </w:r>
+      <w:proofErr w:type="spellStart"/>
+      <w:r>
+        <w:rPr>
+          <w:rFonts w:ascii="Times New Roman" w:hAnsi="Times New Roman" w:cs="Times New Roman"/>
+        </w:rPr>
+        <w:t>gcc</w:t>
+      </w:r>
+      <w:proofErr w:type="spellEnd"/>
+      <w:r>
+        <w:rPr>
+          <w:rFonts w:ascii="Times New Roman" w:hAnsi="Times New Roman" w:cs="Times New Roman"/>
+        </w:rPr>
+        <w:t xml:space="preserve"> </w:t>
+      </w:r>
+      <w:proofErr w:type="spellStart"/>
+      <w:r>
+        <w:rPr>
+          <w:rFonts w:ascii="Times New Roman" w:hAnsi="Times New Roman" w:cs="Times New Roman"/>
+        </w:rPr>
+        <w:t>example.c</w:t>
+      </w:r>
+      <w:proofErr w:type="spellEnd"/>
     </w:p>
     <w:p>
       <w:pPr>
@@ -376,7 +485,21 @@
           <w:rFonts w:ascii="Times New Roman" w:hAnsi="Times New Roman" w:cs="Times New Roman"/>
         </w:rPr>
         <w:tab/>
-        <w:t>(everytime)</w:t>
+        <w:t>(</w:t>
+      </w:r>
+      <w:proofErr w:type="spellStart"/>
+      <w:r>
+        <w:rPr>
+          <w:rFonts w:ascii="Times New Roman" w:hAnsi="Times New Roman" w:cs="Times New Roman"/>
+        </w:rPr>
+        <w:t>everytime</w:t>
+      </w:r>
+      <w:proofErr w:type="spellEnd"/>
+      <w:r>
+        <w:rPr>
+          <w:rFonts w:ascii="Times New Roman" w:hAnsi="Times New Roman" w:cs="Times New Roman"/>
+        </w:rPr>
+        <w:t>)</w:t>
       </w:r>
     </w:p>
     <w:p>
@@ -544,7 +667,20 @@
           <w:rFonts w:ascii="Times New Roman" w:hAnsi="Times New Roman" w:cs="Times New Roman"/>
         </w:rPr>
         <w:tab/>
-        <w:t>array[] = {12,14,16,18}</w:t>
+      </w:r>
+      <w:proofErr w:type="gramStart"/>
+      <w:r>
+        <w:rPr>
+          <w:rFonts w:ascii="Times New Roman" w:hAnsi="Times New Roman" w:cs="Times New Roman"/>
+        </w:rPr>
+        <w:t>array[</w:t>
+      </w:r>
+      <w:proofErr w:type="gramEnd"/>
+      <w:r>
+        <w:rPr>
+          <w:rFonts w:ascii="Times New Roman" w:hAnsi="Times New Roman" w:cs="Times New Roman"/>
+        </w:rPr>
+        <w:t>] = {12,14,16,18}</w:t>
       </w:r>
     </w:p>
     <w:p>
@@ -558,7 +694,21 @@
         <w:rPr>
           <w:rFonts w:ascii="Times New Roman" w:hAnsi="Times New Roman" w:cs="Times New Roman"/>
         </w:rPr>
-        <w:t>int* crusor = array;</w:t>
+        <w:t xml:space="preserve">int* </w:t>
+      </w:r>
+      <w:proofErr w:type="spellStart"/>
+      <w:r>
+        <w:rPr>
+          <w:rFonts w:ascii="Times New Roman" w:hAnsi="Times New Roman" w:cs="Times New Roman"/>
+        </w:rPr>
+        <w:t>crusor</w:t>
+      </w:r>
+      <w:proofErr w:type="spellEnd"/>
+      <w:r>
+        <w:rPr>
+          <w:rFonts w:ascii="Times New Roman" w:hAnsi="Times New Roman" w:cs="Times New Roman"/>
+        </w:rPr>
+        <w:t xml:space="preserve"> = array;</w:t>
       </w:r>
     </w:p>
     <w:p>
@@ -578,7 +728,21 @@
         <w:rPr>
           <w:rFonts w:ascii="Times New Roman" w:hAnsi="Times New Roman" w:cs="Times New Roman"/>
         </w:rPr>
-        <w:t>nt i;</w:t>
+        <w:t xml:space="preserve">nt </w:t>
+      </w:r>
+      <w:proofErr w:type="spellStart"/>
+      <w:r>
+        <w:rPr>
+          <w:rFonts w:ascii="Times New Roman" w:hAnsi="Times New Roman" w:cs="Times New Roman"/>
+        </w:rPr>
+        <w:t>i</w:t>
+      </w:r>
+      <w:proofErr w:type="spellEnd"/>
+      <w:r>
+        <w:rPr>
+          <w:rFonts w:ascii="Times New Roman" w:hAnsi="Times New Roman" w:cs="Times New Roman"/>
+        </w:rPr>
+        <w:t>;</w:t>
       </w:r>
     </w:p>
     <w:p>
@@ -606,7 +770,35 @@
         <w:rPr>
           <w:rFonts w:ascii="Times New Roman" w:hAnsi="Times New Roman" w:cs="Times New Roman"/>
         </w:rPr>
-        <w:t>or(i=0;i&lt;4;i++)</w:t>
+        <w:t>or(</w:t>
+      </w:r>
+      <w:proofErr w:type="spellStart"/>
+      <w:r>
+        <w:rPr>
+          <w:rFonts w:ascii="Times New Roman" w:hAnsi="Times New Roman" w:cs="Times New Roman"/>
+        </w:rPr>
+        <w:t>i</w:t>
+      </w:r>
+      <w:proofErr w:type="spellEnd"/>
+      <w:r>
+        <w:rPr>
+          <w:rFonts w:ascii="Times New Roman" w:hAnsi="Times New Roman" w:cs="Times New Roman"/>
+        </w:rPr>
+        <w:t>=</w:t>
+      </w:r>
+      <w:proofErr w:type="gramStart"/>
+      <w:r>
+        <w:rPr>
+          <w:rFonts w:ascii="Times New Roman" w:hAnsi="Times New Roman" w:cs="Times New Roman"/>
+        </w:rPr>
+        <w:t>0;i</w:t>
+      </w:r>
+      <w:proofErr w:type="gramEnd"/>
+      <w:r>
+        <w:rPr>
+          <w:rFonts w:ascii="Times New Roman" w:hAnsi="Times New Roman" w:cs="Times New Roman"/>
+        </w:rPr>
+        <w:t>&lt;4;i++)</w:t>
       </w:r>
     </w:p>
     <w:p>
@@ -635,7 +827,35 @@
           <w:rFonts w:ascii="Times New Roman" w:hAnsi="Times New Roman" w:cs="Times New Roman"/>
         </w:rPr>
         <w:tab/>
-        <w:t>printf(“\n</w:t>
+      </w:r>
+      <w:proofErr w:type="spellStart"/>
+      <w:proofErr w:type="gramStart"/>
+      <w:r>
+        <w:rPr>
+          <w:rFonts w:ascii="Times New Roman" w:hAnsi="Times New Roman" w:cs="Times New Roman"/>
+        </w:rPr>
+        <w:t>printf</w:t>
+      </w:r>
+      <w:proofErr w:type="spellEnd"/>
+      <w:r>
+        <w:rPr>
+          <w:rFonts w:ascii="Times New Roman" w:hAnsi="Times New Roman" w:cs="Times New Roman"/>
+        </w:rPr>
+        <w:t>(</w:t>
+      </w:r>
+      <w:proofErr w:type="gramEnd"/>
+      <w:r>
+        <w:rPr>
+          <w:rFonts w:ascii="Times New Roman" w:hAnsi="Times New Roman" w:cs="Times New Roman"/>
+        </w:rPr>
+        <w:t>“\</w:t>
+      </w:r>
+      <w:proofErr w:type="spellStart"/>
+      <w:r>
+        <w:rPr>
+          <w:rFonts w:ascii="Times New Roman" w:hAnsi="Times New Roman" w:cs="Times New Roman"/>
+        </w:rPr>
+        <w:t>n</w:t>
       </w:r>
       <w:r>
         <w:rPr>
@@ -647,7 +867,14 @@
         <w:rPr>
           <w:rFonts w:ascii="Times New Roman" w:hAnsi="Times New Roman" w:cs="Times New Roman"/>
         </w:rPr>
-        <w:t>d”, *cursor);</w:t>
+        <w:t>d</w:t>
+      </w:r>
+      <w:proofErr w:type="spellEnd"/>
+      <w:r>
+        <w:rPr>
+          <w:rFonts w:ascii="Times New Roman" w:hAnsi="Times New Roman" w:cs="Times New Roman"/>
+        </w:rPr>
+        <w:t>”, *cursor);</w:t>
       </w:r>
     </w:p>
     <w:p>
@@ -724,7 +951,77 @@
           <w:rFonts w:ascii="Times New Roman" w:hAnsi="Times New Roman" w:cs="Times New Roman"/>
         </w:rPr>
         <w:tab/>
-        <w:t>int divide_list(int* inp, int divisor, int* outp, int len)</w:t>
+        <w:t xml:space="preserve">int </w:t>
+      </w:r>
+      <w:proofErr w:type="spellStart"/>
+      <w:r>
+        <w:rPr>
+          <w:rFonts w:ascii="Times New Roman" w:hAnsi="Times New Roman" w:cs="Times New Roman"/>
+        </w:rPr>
+        <w:t>divide_</w:t>
+      </w:r>
+      <w:proofErr w:type="gramStart"/>
+      <w:r>
+        <w:rPr>
+          <w:rFonts w:ascii="Times New Roman" w:hAnsi="Times New Roman" w:cs="Times New Roman"/>
+        </w:rPr>
+        <w:t>list</w:t>
+      </w:r>
+      <w:proofErr w:type="spellEnd"/>
+      <w:r>
+        <w:rPr>
+          <w:rFonts w:ascii="Times New Roman" w:hAnsi="Times New Roman" w:cs="Times New Roman"/>
+        </w:rPr>
+        <w:t>(</w:t>
+      </w:r>
+      <w:proofErr w:type="gramEnd"/>
+      <w:r>
+        <w:rPr>
+          <w:rFonts w:ascii="Times New Roman" w:hAnsi="Times New Roman" w:cs="Times New Roman"/>
+        </w:rPr>
+        <w:t xml:space="preserve">int* </w:t>
+      </w:r>
+      <w:proofErr w:type="spellStart"/>
+      <w:r>
+        <w:rPr>
+          <w:rFonts w:ascii="Times New Roman" w:hAnsi="Times New Roman" w:cs="Times New Roman"/>
+        </w:rPr>
+        <w:t>inp</w:t>
+      </w:r>
+      <w:proofErr w:type="spellEnd"/>
+      <w:r>
+        <w:rPr>
+          <w:rFonts w:ascii="Times New Roman" w:hAnsi="Times New Roman" w:cs="Times New Roman"/>
+        </w:rPr>
+        <w:t xml:space="preserve">, int divisor, int* </w:t>
+      </w:r>
+      <w:proofErr w:type="spellStart"/>
+      <w:r>
+        <w:rPr>
+          <w:rFonts w:ascii="Times New Roman" w:hAnsi="Times New Roman" w:cs="Times New Roman"/>
+        </w:rPr>
+        <w:t>outp</w:t>
+      </w:r>
+      <w:proofErr w:type="spellEnd"/>
+      <w:r>
+        <w:rPr>
+          <w:rFonts w:ascii="Times New Roman" w:hAnsi="Times New Roman" w:cs="Times New Roman"/>
+        </w:rPr>
+        <w:t xml:space="preserve">, int </w:t>
+      </w:r>
+      <w:proofErr w:type="spellStart"/>
+      <w:r>
+        <w:rPr>
+          <w:rFonts w:ascii="Times New Roman" w:hAnsi="Times New Roman" w:cs="Times New Roman"/>
+        </w:rPr>
+        <w:t>len</w:t>
+      </w:r>
+      <w:proofErr w:type="spellEnd"/>
+      <w:r>
+        <w:rPr>
+          <w:rFonts w:ascii="Times New Roman" w:hAnsi="Times New Roman" w:cs="Times New Roman"/>
+        </w:rPr>
+        <w:t>)</w:t>
       </w:r>
     </w:p>
     <w:p>
@@ -758,27 +1055,83 @@
           <w:rFonts w:ascii="Times New Roman" w:hAnsi="Times New Roman" w:cs="Times New Roman"/>
         </w:rPr>
         <w:tab/>
-        <w:t>int i =0;</w:t>
-      </w:r>
-    </w:p>
-    <w:p>
-      <w:pPr>
-        <w:rPr>
-          <w:rFonts w:ascii="Times New Roman" w:hAnsi="Times New Roman" w:cs="Times New Roman"/>
-        </w:rPr>
-      </w:pPr>
-      <w:r>
-        <w:rPr>
-          <w:rFonts w:ascii="Times New Roman" w:hAnsi="Times New Roman" w:cs="Times New Roman"/>
-        </w:rPr>
-        <w:tab/>
-      </w:r>
-      <w:r>
-        <w:rPr>
-          <w:rFonts w:ascii="Times New Roman" w:hAnsi="Times New Roman" w:cs="Times New Roman"/>
-        </w:rPr>
-        <w:tab/>
-        <w:t>for(i=0;i&lt;len;i++)</w:t>
+        <w:t xml:space="preserve">int </w:t>
+      </w:r>
+      <w:proofErr w:type="spellStart"/>
+      <w:r>
+        <w:rPr>
+          <w:rFonts w:ascii="Times New Roman" w:hAnsi="Times New Roman" w:cs="Times New Roman"/>
+        </w:rPr>
+        <w:t>i</w:t>
+      </w:r>
+      <w:proofErr w:type="spellEnd"/>
+      <w:r>
+        <w:rPr>
+          <w:rFonts w:ascii="Times New Roman" w:hAnsi="Times New Roman" w:cs="Times New Roman"/>
+        </w:rPr>
+        <w:t xml:space="preserve"> =0;</w:t>
+      </w:r>
+    </w:p>
+    <w:p>
+      <w:pPr>
+        <w:rPr>
+          <w:rFonts w:ascii="Times New Roman" w:hAnsi="Times New Roman" w:cs="Times New Roman"/>
+        </w:rPr>
+      </w:pPr>
+      <w:r>
+        <w:rPr>
+          <w:rFonts w:ascii="Times New Roman" w:hAnsi="Times New Roman" w:cs="Times New Roman"/>
+        </w:rPr>
+        <w:tab/>
+      </w:r>
+      <w:r>
+        <w:rPr>
+          <w:rFonts w:ascii="Times New Roman" w:hAnsi="Times New Roman" w:cs="Times New Roman"/>
+        </w:rPr>
+        <w:tab/>
+        <w:t>for(</w:t>
+      </w:r>
+      <w:proofErr w:type="spellStart"/>
+      <w:r>
+        <w:rPr>
+          <w:rFonts w:ascii="Times New Roman" w:hAnsi="Times New Roman" w:cs="Times New Roman"/>
+        </w:rPr>
+        <w:t>i</w:t>
+      </w:r>
+      <w:proofErr w:type="spellEnd"/>
+      <w:r>
+        <w:rPr>
+          <w:rFonts w:ascii="Times New Roman" w:hAnsi="Times New Roman" w:cs="Times New Roman"/>
+        </w:rPr>
+        <w:t>=</w:t>
+      </w:r>
+      <w:proofErr w:type="gramStart"/>
+      <w:r>
+        <w:rPr>
+          <w:rFonts w:ascii="Times New Roman" w:hAnsi="Times New Roman" w:cs="Times New Roman"/>
+        </w:rPr>
+        <w:t>0;i</w:t>
+      </w:r>
+      <w:proofErr w:type="gramEnd"/>
+      <w:r>
+        <w:rPr>
+          <w:rFonts w:ascii="Times New Roman" w:hAnsi="Times New Roman" w:cs="Times New Roman"/>
+        </w:rPr>
+        <w:t>&lt;</w:t>
+      </w:r>
+      <w:proofErr w:type="spellStart"/>
+      <w:r>
+        <w:rPr>
+          <w:rFonts w:ascii="Times New Roman" w:hAnsi="Times New Roman" w:cs="Times New Roman"/>
+        </w:rPr>
+        <w:t>len;i</w:t>
+      </w:r>
+      <w:proofErr w:type="spellEnd"/>
+      <w:r>
+        <w:rPr>
+          <w:rFonts w:ascii="Times New Roman" w:hAnsi="Times New Roman" w:cs="Times New Roman"/>
+        </w:rPr>
+        <w:t>++)</w:t>
       </w:r>
     </w:p>
     <w:p>
@@ -824,7 +1177,62 @@
           <w:rFonts w:ascii="Times New Roman" w:hAnsi="Times New Roman" w:cs="Times New Roman"/>
         </w:rPr>
         <w:tab/>
-        <w:t>outp[i] = inp[i]/divisor;</w:t>
+      </w:r>
+      <w:proofErr w:type="spellStart"/>
+      <w:r>
+        <w:rPr>
+          <w:rFonts w:ascii="Times New Roman" w:hAnsi="Times New Roman" w:cs="Times New Roman"/>
+        </w:rPr>
+        <w:t>outp</w:t>
+      </w:r>
+      <w:proofErr w:type="spellEnd"/>
+      <w:r>
+        <w:rPr>
+          <w:rFonts w:ascii="Times New Roman" w:hAnsi="Times New Roman" w:cs="Times New Roman"/>
+        </w:rPr>
+        <w:t>[</w:t>
+      </w:r>
+      <w:proofErr w:type="spellStart"/>
+      <w:r>
+        <w:rPr>
+          <w:rFonts w:ascii="Times New Roman" w:hAnsi="Times New Roman" w:cs="Times New Roman"/>
+        </w:rPr>
+        <w:t>i</w:t>
+      </w:r>
+      <w:proofErr w:type="spellEnd"/>
+      <w:r>
+        <w:rPr>
+          <w:rFonts w:ascii="Times New Roman" w:hAnsi="Times New Roman" w:cs="Times New Roman"/>
+        </w:rPr>
+        <w:t xml:space="preserve">] = </w:t>
+      </w:r>
+      <w:proofErr w:type="spellStart"/>
+      <w:r>
+        <w:rPr>
+          <w:rFonts w:ascii="Times New Roman" w:hAnsi="Times New Roman" w:cs="Times New Roman"/>
+        </w:rPr>
+        <w:t>inp</w:t>
+      </w:r>
+      <w:proofErr w:type="spellEnd"/>
+      <w:r>
+        <w:rPr>
+          <w:rFonts w:ascii="Times New Roman" w:hAnsi="Times New Roman" w:cs="Times New Roman"/>
+        </w:rPr>
+        <w:t>[</w:t>
+      </w:r>
+      <w:proofErr w:type="spellStart"/>
+      <w:r>
+        <w:rPr>
+          <w:rFonts w:ascii="Times New Roman" w:hAnsi="Times New Roman" w:cs="Times New Roman"/>
+        </w:rPr>
+        <w:t>i</w:t>
+      </w:r>
+      <w:proofErr w:type="spellEnd"/>
+      <w:r>
+        <w:rPr>
+          <w:rFonts w:ascii="Times New Roman" w:hAnsi="Times New Roman" w:cs="Times New Roman"/>
+        </w:rPr>
+        <w:t>]/divisor;</w:t>
       </w:r>
     </w:p>
     <w:p>
@@ -879,7 +1287,21 @@
           <w:rFonts w:ascii="Times New Roman" w:hAnsi="Times New Roman" w:cs="Times New Roman"/>
         </w:rPr>
         <w:tab/>
-        <w:t>int main()</w:t>
+        <w:t xml:space="preserve">int </w:t>
+      </w:r>
+      <w:proofErr w:type="gramStart"/>
+      <w:r>
+        <w:rPr>
+          <w:rFonts w:ascii="Times New Roman" w:hAnsi="Times New Roman" w:cs="Times New Roman"/>
+        </w:rPr>
+        <w:t>main(</w:t>
+      </w:r>
+      <w:proofErr w:type="gramEnd"/>
+      <w:r>
+        <w:rPr>
+          <w:rFonts w:ascii="Times New Roman" w:hAnsi="Times New Roman" w:cs="Times New Roman"/>
+        </w:rPr>
+        <w:t>)</w:t>
       </w:r>
     </w:p>
     <w:p>
@@ -913,7 +1335,21 @@
           <w:rFonts w:ascii="Times New Roman" w:hAnsi="Times New Roman" w:cs="Times New Roman"/>
         </w:rPr>
         <w:tab/>
-        <w:t>int a[]={1,2,3,5</w:t>
+        <w:t xml:space="preserve">int </w:t>
+      </w:r>
+      <w:proofErr w:type="gramStart"/>
+      <w:r>
+        <w:rPr>
+          <w:rFonts w:ascii="Times New Roman" w:hAnsi="Times New Roman" w:cs="Times New Roman"/>
+        </w:rPr>
+        <w:t>a[</w:t>
+      </w:r>
+      <w:proofErr w:type="gramEnd"/>
+      <w:r>
+        <w:rPr>
+          <w:rFonts w:ascii="Times New Roman" w:hAnsi="Times New Roman" w:cs="Times New Roman"/>
+        </w:rPr>
+        <w:t>]={1,2,3,5</w:t>
       </w:r>
       <w:r>
         <w:rPr>
@@ -945,34 +1381,75 @@
           <w:rFonts w:ascii="Times New Roman" w:hAnsi="Times New Roman" w:cs="Times New Roman"/>
         </w:rPr>
         <w:tab/>
-        <w:t>int b[4];</w:t>
-      </w:r>
-    </w:p>
-    <w:p>
-      <w:pPr>
-        <w:rPr>
-          <w:rFonts w:ascii="Times New Roman" w:hAnsi="Times New Roman" w:cs="Times New Roman"/>
-        </w:rPr>
-      </w:pPr>
-    </w:p>
-    <w:p>
-      <w:pPr>
-        <w:rPr>
-          <w:rFonts w:ascii="Times New Roman" w:hAnsi="Times New Roman" w:cs="Times New Roman"/>
-        </w:rPr>
-      </w:pPr>
-      <w:r>
-        <w:rPr>
-          <w:rFonts w:ascii="Times New Roman" w:hAnsi="Times New Roman" w:cs="Times New Roman"/>
-        </w:rPr>
-        <w:tab/>
-      </w:r>
-      <w:r>
-        <w:rPr>
-          <w:rFonts w:ascii="Times New Roman" w:hAnsi="Times New Roman" w:cs="Times New Roman"/>
-        </w:rPr>
-        <w:tab/>
-        <w:t>divide_list(a,2,b,4)</w:t>
+        <w:t xml:space="preserve">int </w:t>
+      </w:r>
+      <w:proofErr w:type="gramStart"/>
+      <w:r>
+        <w:rPr>
+          <w:rFonts w:ascii="Times New Roman" w:hAnsi="Times New Roman" w:cs="Times New Roman"/>
+        </w:rPr>
+        <w:t>b[</w:t>
+      </w:r>
+      <w:proofErr w:type="gramEnd"/>
+      <w:r>
+        <w:rPr>
+          <w:rFonts w:ascii="Times New Roman" w:hAnsi="Times New Roman" w:cs="Times New Roman"/>
+        </w:rPr>
+        <w:t>4];</w:t>
+      </w:r>
+    </w:p>
+    <w:p>
+      <w:pPr>
+        <w:rPr>
+          <w:rFonts w:ascii="Times New Roman" w:hAnsi="Times New Roman" w:cs="Times New Roman"/>
+        </w:rPr>
+      </w:pPr>
+    </w:p>
+    <w:p>
+      <w:pPr>
+        <w:rPr>
+          <w:rFonts w:ascii="Times New Roman" w:hAnsi="Times New Roman" w:cs="Times New Roman"/>
+        </w:rPr>
+      </w:pPr>
+      <w:r>
+        <w:rPr>
+          <w:rFonts w:ascii="Times New Roman" w:hAnsi="Times New Roman" w:cs="Times New Roman"/>
+        </w:rPr>
+        <w:tab/>
+      </w:r>
+      <w:r>
+        <w:rPr>
+          <w:rFonts w:ascii="Times New Roman" w:hAnsi="Times New Roman" w:cs="Times New Roman"/>
+        </w:rPr>
+        <w:tab/>
+      </w:r>
+      <w:proofErr w:type="spellStart"/>
+      <w:r>
+        <w:rPr>
+          <w:rFonts w:ascii="Times New Roman" w:hAnsi="Times New Roman" w:cs="Times New Roman"/>
+        </w:rPr>
+        <w:t>divide_list</w:t>
+      </w:r>
+      <w:proofErr w:type="spellEnd"/>
+      <w:r>
+        <w:rPr>
+          <w:rFonts w:ascii="Times New Roman" w:hAnsi="Times New Roman" w:cs="Times New Roman"/>
+        </w:rPr>
+        <w:t>(a,</w:t>
+      </w:r>
+      <w:proofErr w:type="gramStart"/>
+      <w:r>
+        <w:rPr>
+          <w:rFonts w:ascii="Times New Roman" w:hAnsi="Times New Roman" w:cs="Times New Roman"/>
+        </w:rPr>
+        <w:t>2,b</w:t>
+      </w:r>
+      <w:proofErr w:type="gramEnd"/>
+      <w:r>
+        <w:rPr>
+          <w:rFonts w:ascii="Times New Roman" w:hAnsi="Times New Roman" w:cs="Times New Roman"/>
+        </w:rPr>
+        <w:t>,4)</w:t>
       </w:r>
       <w:r>
         <w:rPr>
@@ -1374,7 +1851,20 @@
           <w:rFonts w:ascii="Times New Roman" w:hAnsi="Times New Roman" w:cs="Times New Roman"/>
         </w:rPr>
         <w:tab/>
-        <w:t>while(*cursor != ‘\0’) //print array “words” until reaches last word ‘\0’</w:t>
+      </w:r>
+      <w:proofErr w:type="gramStart"/>
+      <w:r>
+        <w:rPr>
+          <w:rFonts w:ascii="Times New Roman" w:hAnsi="Times New Roman" w:cs="Times New Roman"/>
+        </w:rPr>
+        <w:t>while(</w:t>
+      </w:r>
+      <w:proofErr w:type="gramEnd"/>
+      <w:r>
+        <w:rPr>
+          <w:rFonts w:ascii="Times New Roman" w:hAnsi="Times New Roman" w:cs="Times New Roman"/>
+        </w:rPr>
+        <w:t>*cursor != ‘\0’) //print array “words” until reaches last word ‘\0’</w:t>
       </w:r>
     </w:p>
     <w:p>
@@ -1408,7 +1898,34 @@
           <w:rFonts w:ascii="Times New Roman" w:hAnsi="Times New Roman" w:cs="Times New Roman"/>
         </w:rPr>
         <w:tab/>
-        <w:t>printf(“%c”,*cursor);</w:t>
+      </w:r>
+      <w:proofErr w:type="spellStart"/>
+      <w:r>
+        <w:rPr>
+          <w:rFonts w:ascii="Times New Roman" w:hAnsi="Times New Roman" w:cs="Times New Roman"/>
+        </w:rPr>
+        <w:t>printf</w:t>
+      </w:r>
+      <w:proofErr w:type="spellEnd"/>
+      <w:r>
+        <w:rPr>
+          <w:rFonts w:ascii="Times New Roman" w:hAnsi="Times New Roman" w:cs="Times New Roman"/>
+        </w:rPr>
+        <w:t>(“%c</w:t>
+      </w:r>
+      <w:proofErr w:type="gramStart"/>
+      <w:r>
+        <w:rPr>
+          <w:rFonts w:ascii="Times New Roman" w:hAnsi="Times New Roman" w:cs="Times New Roman"/>
+        </w:rPr>
+        <w:t>”,*</w:t>
+      </w:r>
+      <w:proofErr w:type="gramEnd"/>
+      <w:r>
+        <w:rPr>
+          <w:rFonts w:ascii="Times New Roman" w:hAnsi="Times New Roman" w:cs="Times New Roman"/>
+        </w:rPr>
+        <w:t>cursor);</w:t>
       </w:r>
     </w:p>
     <w:p>
@@ -1458,6 +1975,7 @@
           <w:rFonts w:ascii="Times New Roman" w:hAnsi="Times New Roman" w:cs="Times New Roman"/>
         </w:rPr>
       </w:pPr>
+      <w:proofErr w:type="spellStart"/>
       <w:r>
         <w:rPr>
           <w:rFonts w:ascii="Times New Roman" w:hAnsi="Times New Roman" w:cs="Times New Roman" w:hint="eastAsia"/>
@@ -1469,8 +1987,23 @@
         <w:rPr>
           <w:rFonts w:ascii="Times New Roman" w:hAnsi="Times New Roman" w:cs="Times New Roman"/>
         </w:rPr>
-        <w:t>rintf/scanf</w:t>
-      </w:r>
+        <w:t>rintf</w:t>
+      </w:r>
+      <w:proofErr w:type="spellEnd"/>
+      <w:r>
+        <w:rPr>
+          <w:rFonts w:ascii="Times New Roman" w:hAnsi="Times New Roman" w:cs="Times New Roman"/>
+        </w:rPr>
+        <w:t>/</w:t>
+      </w:r>
+      <w:proofErr w:type="spellStart"/>
+      <w:r>
+        <w:rPr>
+          <w:rFonts w:ascii="Times New Roman" w:hAnsi="Times New Roman" w:cs="Times New Roman"/>
+        </w:rPr>
+        <w:t>scanf</w:t>
+      </w:r>
+      <w:proofErr w:type="spellEnd"/>
       <w:r>
         <w:rPr>
           <w:rFonts w:ascii="Times New Roman" w:hAnsi="Times New Roman" w:cs="Times New Roman"/>
@@ -1485,12 +2018,28 @@
           <w:rFonts w:ascii="Times New Roman" w:hAnsi="Times New Roman" w:cs="Times New Roman"/>
         </w:rPr>
       </w:pPr>
-      <w:r>
-        <w:rPr>
-          <w:rFonts w:ascii="Times New Roman" w:hAnsi="Times New Roman" w:cs="Times New Roman"/>
-        </w:rPr>
-        <w:t>sprintf/sscanf</w:t>
-      </w:r>
+      <w:proofErr w:type="spellStart"/>
+      <w:r>
+        <w:rPr>
+          <w:rFonts w:ascii="Times New Roman" w:hAnsi="Times New Roman" w:cs="Times New Roman"/>
+        </w:rPr>
+        <w:t>sprintf</w:t>
+      </w:r>
+      <w:proofErr w:type="spellEnd"/>
+      <w:r>
+        <w:rPr>
+          <w:rFonts w:ascii="Times New Roman" w:hAnsi="Times New Roman" w:cs="Times New Roman"/>
+        </w:rPr>
+        <w:t>/</w:t>
+      </w:r>
+      <w:proofErr w:type="spellStart"/>
+      <w:r>
+        <w:rPr>
+          <w:rFonts w:ascii="Times New Roman" w:hAnsi="Times New Roman" w:cs="Times New Roman"/>
+        </w:rPr>
+        <w:t>sscanf</w:t>
+      </w:r>
+      <w:proofErr w:type="spellEnd"/>
       <w:r>
         <w:rPr>
           <w:rFonts w:ascii="Times New Roman" w:hAnsi="Times New Roman" w:cs="Times New Roman"/>
@@ -1511,6 +2060,7 @@
           <w:rFonts w:ascii="Times New Roman" w:hAnsi="Times New Roman" w:cs="Times New Roman"/>
         </w:rPr>
       </w:pPr>
+      <w:proofErr w:type="spellStart"/>
       <w:r>
         <w:rPr>
           <w:rFonts w:ascii="Times New Roman" w:hAnsi="Times New Roman" w:cs="Times New Roman" w:hint="eastAsia"/>
@@ -1521,8 +2071,23 @@
         <w:rPr>
           <w:rFonts w:ascii="Times New Roman" w:hAnsi="Times New Roman" w:cs="Times New Roman"/>
         </w:rPr>
-        <w:t>iprintf/viscanf</w:t>
-      </w:r>
+        <w:t>iprintf</w:t>
+      </w:r>
+      <w:proofErr w:type="spellEnd"/>
+      <w:r>
+        <w:rPr>
+          <w:rFonts w:ascii="Times New Roman" w:hAnsi="Times New Roman" w:cs="Times New Roman"/>
+        </w:rPr>
+        <w:t>/</w:t>
+      </w:r>
+      <w:proofErr w:type="spellStart"/>
+      <w:r>
+        <w:rPr>
+          <w:rFonts w:ascii="Times New Roman" w:hAnsi="Times New Roman" w:cs="Times New Roman"/>
+        </w:rPr>
+        <w:t>viscanf</w:t>
+      </w:r>
+      <w:proofErr w:type="spellEnd"/>
       <w:r>
         <w:rPr>
           <w:rFonts w:ascii="Times New Roman" w:hAnsi="Times New Roman" w:cs="Times New Roman"/>
@@ -1537,6 +2102,7 @@
           <w:rFonts w:ascii="Times New Roman" w:hAnsi="Times New Roman" w:cs="Times New Roman"/>
         </w:rPr>
       </w:pPr>
+      <w:proofErr w:type="spellStart"/>
       <w:r>
         <w:rPr>
           <w:rFonts w:ascii="Times New Roman" w:hAnsi="Times New Roman" w:cs="Times New Roman" w:hint="eastAsia"/>
@@ -1547,8 +2113,23 @@
         <w:rPr>
           <w:rFonts w:ascii="Times New Roman" w:hAnsi="Times New Roman" w:cs="Times New Roman"/>
         </w:rPr>
-        <w:t>printf/fscanf</w:t>
-      </w:r>
+        <w:t>printf</w:t>
+      </w:r>
+      <w:proofErr w:type="spellEnd"/>
+      <w:r>
+        <w:rPr>
+          <w:rFonts w:ascii="Times New Roman" w:hAnsi="Times New Roman" w:cs="Times New Roman"/>
+        </w:rPr>
+        <w:t>/</w:t>
+      </w:r>
+      <w:proofErr w:type="spellStart"/>
+      <w:r>
+        <w:rPr>
+          <w:rFonts w:ascii="Times New Roman" w:hAnsi="Times New Roman" w:cs="Times New Roman"/>
+        </w:rPr>
+        <w:t>fscanf</w:t>
+      </w:r>
+      <w:proofErr w:type="spellEnd"/>
       <w:r>
         <w:rPr>
           <w:rFonts w:ascii="Times New Roman" w:hAnsi="Times New Roman" w:cs="Times New Roman"/>
@@ -1576,19 +2157,28 @@
           <w:rFonts w:ascii="Times New Roman" w:hAnsi="Times New Roman" w:cs="Times New Roman"/>
         </w:rPr>
       </w:pPr>
-      <w:r>
-        <w:rPr>
-          <w:rFonts w:ascii="Times New Roman" w:hAnsi="Times New Roman" w:cs="Times New Roman"/>
-        </w:rPr>
-        <w:t>printf always use actual variable</w:t>
-      </w:r>
-    </w:p>
-    <w:p>
-      <w:pPr>
-        <w:rPr>
-          <w:rFonts w:ascii="Times New Roman" w:hAnsi="Times New Roman" w:cs="Times New Roman"/>
-        </w:rPr>
-      </w:pPr>
+      <w:proofErr w:type="spellStart"/>
+      <w:r>
+        <w:rPr>
+          <w:rFonts w:ascii="Times New Roman" w:hAnsi="Times New Roman" w:cs="Times New Roman"/>
+        </w:rPr>
+        <w:t>printf</w:t>
+      </w:r>
+      <w:proofErr w:type="spellEnd"/>
+      <w:r>
+        <w:rPr>
+          <w:rFonts w:ascii="Times New Roman" w:hAnsi="Times New Roman" w:cs="Times New Roman"/>
+        </w:rPr>
+        <w:t xml:space="preserve"> always use actual variable</w:t>
+      </w:r>
+    </w:p>
+    <w:p>
+      <w:pPr>
+        <w:rPr>
+          <w:rFonts w:ascii="Times New Roman" w:hAnsi="Times New Roman" w:cs="Times New Roman"/>
+        </w:rPr>
+      </w:pPr>
+      <w:proofErr w:type="spellStart"/>
       <w:r>
         <w:rPr>
           <w:rFonts w:ascii="Times New Roman" w:hAnsi="Times New Roman" w:cs="Times New Roman" w:hint="eastAsia"/>
@@ -1599,7 +2189,14 @@
         <w:rPr>
           <w:rFonts w:ascii="Times New Roman" w:hAnsi="Times New Roman" w:cs="Times New Roman"/>
         </w:rPr>
-        <w:t>canf always use the ADDRESS of the variable</w:t>
+        <w:t>canf</w:t>
+      </w:r>
+      <w:proofErr w:type="spellEnd"/>
+      <w:r>
+        <w:rPr>
+          <w:rFonts w:ascii="Times New Roman" w:hAnsi="Times New Roman" w:cs="Times New Roman"/>
+        </w:rPr>
+        <w:t xml:space="preserve"> always use the ADDRESS of the variable</w:t>
       </w:r>
     </w:p>
     <w:p>
@@ -1625,7 +2222,21 @@
         <w:rPr>
           <w:rFonts w:ascii="Times New Roman" w:hAnsi="Times New Roman" w:cs="Times New Roman"/>
         </w:rPr>
-        <w:t>can from other file</w:t>
+        <w:t xml:space="preserve">can from </w:t>
+      </w:r>
+      <w:proofErr w:type="gramStart"/>
+      <w:r>
+        <w:rPr>
+          <w:rFonts w:ascii="Times New Roman" w:hAnsi="Times New Roman" w:cs="Times New Roman"/>
+        </w:rPr>
+        <w:t>other</w:t>
+      </w:r>
+      <w:proofErr w:type="gramEnd"/>
+      <w:r>
+        <w:rPr>
+          <w:rFonts w:ascii="Times New Roman" w:hAnsi="Times New Roman" w:cs="Times New Roman"/>
+        </w:rPr>
+        <w:t xml:space="preserve"> file</w:t>
       </w:r>
       <w:r>
         <w:rPr>
@@ -1645,7 +2256,21 @@
           <w:rFonts w:ascii="Times New Roman" w:hAnsi="Times New Roman" w:cs="Times New Roman"/>
         </w:rPr>
         <w:tab/>
-        <w:t>FILE *input_file;</w:t>
+        <w:t>FILE *</w:t>
+      </w:r>
+      <w:proofErr w:type="spellStart"/>
+      <w:r>
+        <w:rPr>
+          <w:rFonts w:ascii="Times New Roman" w:hAnsi="Times New Roman" w:cs="Times New Roman"/>
+        </w:rPr>
+        <w:t>input_file</w:t>
+      </w:r>
+      <w:proofErr w:type="spellEnd"/>
+      <w:r>
+        <w:rPr>
+          <w:rFonts w:ascii="Times New Roman" w:hAnsi="Times New Roman" w:cs="Times New Roman"/>
+        </w:rPr>
+        <w:t>;</w:t>
       </w:r>
     </w:p>
     <w:p>
@@ -1687,34 +2312,90 @@
           <w:rFonts w:ascii="Times New Roman" w:hAnsi="Times New Roman" w:cs="Times New Roman"/>
         </w:rPr>
         <w:tab/>
-        <w:t>input_file = fopen(“data.dat”, “r”); //open the file data.dat on computer and read(r)</w:t>
-      </w:r>
-    </w:p>
-    <w:p>
-      <w:pPr>
-        <w:rPr>
-          <w:rFonts w:ascii="Times New Roman" w:hAnsi="Times New Roman" w:cs="Times New Roman"/>
-        </w:rPr>
-      </w:pPr>
-      <w:r>
-        <w:rPr>
-          <w:rFonts w:ascii="Times New Roman" w:hAnsi="Times New Roman" w:cs="Times New Roman"/>
-        </w:rPr>
-        <w:tab/>
-      </w:r>
-    </w:p>
-    <w:p>
-      <w:pPr>
-        <w:rPr>
-          <w:rFonts w:ascii="Times New Roman" w:hAnsi="Times New Roman" w:cs="Times New Roman"/>
-        </w:rPr>
-      </w:pPr>
-      <w:r>
-        <w:rPr>
-          <w:rFonts w:ascii="Times New Roman" w:hAnsi="Times New Roman" w:cs="Times New Roman"/>
-        </w:rPr>
-        <w:tab/>
-        <w:t>if(input_file != NULL) //check if the file is open successfully</w:t>
+      </w:r>
+      <w:proofErr w:type="spellStart"/>
+      <w:r>
+        <w:rPr>
+          <w:rFonts w:ascii="Times New Roman" w:hAnsi="Times New Roman" w:cs="Times New Roman"/>
+        </w:rPr>
+        <w:t>input_file</w:t>
+      </w:r>
+      <w:proofErr w:type="spellEnd"/>
+      <w:r>
+        <w:rPr>
+          <w:rFonts w:ascii="Times New Roman" w:hAnsi="Times New Roman" w:cs="Times New Roman"/>
+        </w:rPr>
+        <w:t xml:space="preserve"> = </w:t>
+      </w:r>
+      <w:proofErr w:type="spellStart"/>
+      <w:proofErr w:type="gramStart"/>
+      <w:r>
+        <w:rPr>
+          <w:rFonts w:ascii="Times New Roman" w:hAnsi="Times New Roman" w:cs="Times New Roman"/>
+        </w:rPr>
+        <w:t>fopen</w:t>
+      </w:r>
+      <w:proofErr w:type="spellEnd"/>
+      <w:r>
+        <w:rPr>
+          <w:rFonts w:ascii="Times New Roman" w:hAnsi="Times New Roman" w:cs="Times New Roman"/>
+        </w:rPr>
+        <w:t>(</w:t>
+      </w:r>
+      <w:proofErr w:type="gramEnd"/>
+      <w:r>
+        <w:rPr>
+          <w:rFonts w:ascii="Times New Roman" w:hAnsi="Times New Roman" w:cs="Times New Roman"/>
+        </w:rPr>
+        <w:t>“data.dat”, “r”); //open the file data.dat on computer and read(r)</w:t>
+      </w:r>
+    </w:p>
+    <w:p>
+      <w:pPr>
+        <w:rPr>
+          <w:rFonts w:ascii="Times New Roman" w:hAnsi="Times New Roman" w:cs="Times New Roman"/>
+        </w:rPr>
+      </w:pPr>
+      <w:r>
+        <w:rPr>
+          <w:rFonts w:ascii="Times New Roman" w:hAnsi="Times New Roman" w:cs="Times New Roman"/>
+        </w:rPr>
+        <w:tab/>
+      </w:r>
+    </w:p>
+    <w:p>
+      <w:pPr>
+        <w:rPr>
+          <w:rFonts w:ascii="Times New Roman" w:hAnsi="Times New Roman" w:cs="Times New Roman"/>
+        </w:rPr>
+      </w:pPr>
+      <w:r>
+        <w:rPr>
+          <w:rFonts w:ascii="Times New Roman" w:hAnsi="Times New Roman" w:cs="Times New Roman"/>
+        </w:rPr>
+        <w:tab/>
+      </w:r>
+      <w:proofErr w:type="gramStart"/>
+      <w:r>
+        <w:rPr>
+          <w:rFonts w:ascii="Times New Roman" w:hAnsi="Times New Roman" w:cs="Times New Roman"/>
+        </w:rPr>
+        <w:t>if(</w:t>
+      </w:r>
+      <w:proofErr w:type="spellStart"/>
+      <w:proofErr w:type="gramEnd"/>
+      <w:r>
+        <w:rPr>
+          <w:rFonts w:ascii="Times New Roman" w:hAnsi="Times New Roman" w:cs="Times New Roman"/>
+        </w:rPr>
+        <w:t>input_file</w:t>
+      </w:r>
+      <w:proofErr w:type="spellEnd"/>
+      <w:r>
+        <w:rPr>
+          <w:rFonts w:ascii="Times New Roman" w:hAnsi="Times New Roman" w:cs="Times New Roman"/>
+        </w:rPr>
+        <w:t xml:space="preserve"> != NULL) //check if the file is open successfully</w:t>
       </w:r>
     </w:p>
     <w:p>
@@ -1749,12 +2430,44 @@
         </w:rPr>
         <w:tab/>
       </w:r>
-      <w:r>
-        <w:rPr>
-          <w:rFonts w:ascii="Times New Roman" w:hAnsi="Times New Roman" w:cs="Times New Roman"/>
-        </w:rPr>
-        <w:t>fscanf(input_file, “%f %f”, &amp;x, &amp;y); //scan from input_file</w:t>
-      </w:r>
+      <w:proofErr w:type="spellStart"/>
+      <w:proofErr w:type="gramStart"/>
+      <w:r>
+        <w:rPr>
+          <w:rFonts w:ascii="Times New Roman" w:hAnsi="Times New Roman" w:cs="Times New Roman"/>
+        </w:rPr>
+        <w:t>fscanf</w:t>
+      </w:r>
+      <w:proofErr w:type="spellEnd"/>
+      <w:r>
+        <w:rPr>
+          <w:rFonts w:ascii="Times New Roman" w:hAnsi="Times New Roman" w:cs="Times New Roman"/>
+        </w:rPr>
+        <w:t>(</w:t>
+      </w:r>
+      <w:proofErr w:type="spellStart"/>
+      <w:proofErr w:type="gramEnd"/>
+      <w:r>
+        <w:rPr>
+          <w:rFonts w:ascii="Times New Roman" w:hAnsi="Times New Roman" w:cs="Times New Roman"/>
+        </w:rPr>
+        <w:t>input_file</w:t>
+      </w:r>
+      <w:proofErr w:type="spellEnd"/>
+      <w:r>
+        <w:rPr>
+          <w:rFonts w:ascii="Times New Roman" w:hAnsi="Times New Roman" w:cs="Times New Roman"/>
+        </w:rPr>
+        <w:t xml:space="preserve">, “%f %f”, &amp;x, &amp;y); //scan from </w:t>
+      </w:r>
+      <w:proofErr w:type="spellStart"/>
+      <w:r>
+        <w:rPr>
+          <w:rFonts w:ascii="Times New Roman" w:hAnsi="Times New Roman" w:cs="Times New Roman"/>
+        </w:rPr>
+        <w:t>input_file</w:t>
+      </w:r>
+      <w:proofErr w:type="spellEnd"/>
     </w:p>
     <w:p>
       <w:pPr>
@@ -1768,7 +2481,34 @@
           <w:rFonts w:ascii="Times New Roman" w:hAnsi="Times New Roman" w:cs="Times New Roman"/>
         </w:rPr>
         <w:tab/>
-        <w:t>fclose(input_file); //close the file, close the file as soon as when is not needed</w:t>
+      </w:r>
+      <w:proofErr w:type="spellStart"/>
+      <w:r>
+        <w:rPr>
+          <w:rFonts w:ascii="Times New Roman" w:hAnsi="Times New Roman" w:cs="Times New Roman"/>
+        </w:rPr>
+        <w:t>fclose</w:t>
+      </w:r>
+      <w:proofErr w:type="spellEnd"/>
+      <w:r>
+        <w:rPr>
+          <w:rFonts w:ascii="Times New Roman" w:hAnsi="Times New Roman" w:cs="Times New Roman"/>
+        </w:rPr>
+        <w:t>(</w:t>
+      </w:r>
+      <w:proofErr w:type="spellStart"/>
+      <w:r>
+        <w:rPr>
+          <w:rFonts w:ascii="Times New Roman" w:hAnsi="Times New Roman" w:cs="Times New Roman"/>
+        </w:rPr>
+        <w:t>input_file</w:t>
+      </w:r>
+      <w:proofErr w:type="spellEnd"/>
+      <w:r>
+        <w:rPr>
+          <w:rFonts w:ascii="Times New Roman" w:hAnsi="Times New Roman" w:cs="Times New Roman"/>
+        </w:rPr>
+        <w:t>); //close the file, close the file as soon as when is not needed</w:t>
       </w:r>
     </w:p>
     <w:p>
@@ -1803,35 +2543,140 @@
           <w:rFonts w:ascii="Times New Roman" w:hAnsi="Times New Roman" w:cs="Times New Roman"/>
         </w:rPr>
         <w:tab/>
-        <w:t>input_file = fopen(“hello.txt”, “w”);</w:t>
-      </w:r>
-    </w:p>
-    <w:p>
-      <w:pPr>
-        <w:rPr>
-          <w:rFonts w:ascii="Times New Roman" w:hAnsi="Times New Roman" w:cs="Times New Roman"/>
-        </w:rPr>
-      </w:pPr>
-      <w:r>
-        <w:rPr>
-          <w:rFonts w:ascii="Times New Roman" w:hAnsi="Times New Roman" w:cs="Times New Roman"/>
-        </w:rPr>
-        <w:tab/>
-        <w:t>fprintf(input_file, “Hello from x %f and y”, x,y);</w:t>
-      </w:r>
-    </w:p>
-    <w:p>
-      <w:pPr>
-        <w:rPr>
-          <w:rFonts w:ascii="Times New Roman" w:hAnsi="Times New Roman" w:cs="Times New Roman"/>
-        </w:rPr>
-      </w:pPr>
-      <w:r>
-        <w:rPr>
-          <w:rFonts w:ascii="Times New Roman" w:hAnsi="Times New Roman" w:cs="Times New Roman"/>
-        </w:rPr>
-        <w:tab/>
-        <w:t>fclose(input_file);</w:t>
+      </w:r>
+      <w:proofErr w:type="spellStart"/>
+      <w:r>
+        <w:rPr>
+          <w:rFonts w:ascii="Times New Roman" w:hAnsi="Times New Roman" w:cs="Times New Roman"/>
+        </w:rPr>
+        <w:t>input_file</w:t>
+      </w:r>
+      <w:proofErr w:type="spellEnd"/>
+      <w:r>
+        <w:rPr>
+          <w:rFonts w:ascii="Times New Roman" w:hAnsi="Times New Roman" w:cs="Times New Roman"/>
+        </w:rPr>
+        <w:t xml:space="preserve"> = </w:t>
+      </w:r>
+      <w:proofErr w:type="spellStart"/>
+      <w:proofErr w:type="gramStart"/>
+      <w:r>
+        <w:rPr>
+          <w:rFonts w:ascii="Times New Roman" w:hAnsi="Times New Roman" w:cs="Times New Roman"/>
+        </w:rPr>
+        <w:t>fopen</w:t>
+      </w:r>
+      <w:proofErr w:type="spellEnd"/>
+      <w:r>
+        <w:rPr>
+          <w:rFonts w:ascii="Times New Roman" w:hAnsi="Times New Roman" w:cs="Times New Roman"/>
+        </w:rPr>
+        <w:t>(</w:t>
+      </w:r>
+      <w:proofErr w:type="gramEnd"/>
+      <w:r>
+        <w:rPr>
+          <w:rFonts w:ascii="Times New Roman" w:hAnsi="Times New Roman" w:cs="Times New Roman"/>
+        </w:rPr>
+        <w:t>“hello.txt”, “w”);</w:t>
+      </w:r>
+    </w:p>
+    <w:p>
+      <w:pPr>
+        <w:rPr>
+          <w:rFonts w:ascii="Times New Roman" w:hAnsi="Times New Roman" w:cs="Times New Roman"/>
+        </w:rPr>
+      </w:pPr>
+      <w:r>
+        <w:rPr>
+          <w:rFonts w:ascii="Times New Roman" w:hAnsi="Times New Roman" w:cs="Times New Roman"/>
+        </w:rPr>
+        <w:tab/>
+      </w:r>
+      <w:proofErr w:type="spellStart"/>
+      <w:proofErr w:type="gramStart"/>
+      <w:r>
+        <w:rPr>
+          <w:rFonts w:ascii="Times New Roman" w:hAnsi="Times New Roman" w:cs="Times New Roman"/>
+        </w:rPr>
+        <w:t>fprintf</w:t>
+      </w:r>
+      <w:proofErr w:type="spellEnd"/>
+      <w:r>
+        <w:rPr>
+          <w:rFonts w:ascii="Times New Roman" w:hAnsi="Times New Roman" w:cs="Times New Roman"/>
+        </w:rPr>
+        <w:t>(</w:t>
+      </w:r>
+      <w:proofErr w:type="spellStart"/>
+      <w:proofErr w:type="gramEnd"/>
+      <w:r>
+        <w:rPr>
+          <w:rFonts w:ascii="Times New Roman" w:hAnsi="Times New Roman" w:cs="Times New Roman"/>
+        </w:rPr>
+        <w:t>input_file</w:t>
+      </w:r>
+      <w:proofErr w:type="spellEnd"/>
+      <w:r>
+        <w:rPr>
+          <w:rFonts w:ascii="Times New Roman" w:hAnsi="Times New Roman" w:cs="Times New Roman"/>
+        </w:rPr>
+        <w:t xml:space="preserve">, “Hello from x %f and y”, </w:t>
+      </w:r>
+      <w:proofErr w:type="spellStart"/>
+      <w:r>
+        <w:rPr>
+          <w:rFonts w:ascii="Times New Roman" w:hAnsi="Times New Roman" w:cs="Times New Roman"/>
+        </w:rPr>
+        <w:t>x,y</w:t>
+      </w:r>
+      <w:proofErr w:type="spellEnd"/>
+      <w:r>
+        <w:rPr>
+          <w:rFonts w:ascii="Times New Roman" w:hAnsi="Times New Roman" w:cs="Times New Roman"/>
+        </w:rPr>
+        <w:t>);</w:t>
+      </w:r>
+    </w:p>
+    <w:p>
+      <w:pPr>
+        <w:rPr>
+          <w:rFonts w:ascii="Times New Roman" w:hAnsi="Times New Roman" w:cs="Times New Roman"/>
+        </w:rPr>
+      </w:pPr>
+      <w:r>
+        <w:rPr>
+          <w:rFonts w:ascii="Times New Roman" w:hAnsi="Times New Roman" w:cs="Times New Roman"/>
+        </w:rPr>
+        <w:tab/>
+      </w:r>
+      <w:proofErr w:type="spellStart"/>
+      <w:r>
+        <w:rPr>
+          <w:rFonts w:ascii="Times New Roman" w:hAnsi="Times New Roman" w:cs="Times New Roman"/>
+        </w:rPr>
+        <w:t>fclose</w:t>
+      </w:r>
+      <w:proofErr w:type="spellEnd"/>
+      <w:r>
+        <w:rPr>
+          <w:rFonts w:ascii="Times New Roman" w:hAnsi="Times New Roman" w:cs="Times New Roman"/>
+        </w:rPr>
+        <w:t>(</w:t>
+      </w:r>
+      <w:proofErr w:type="spellStart"/>
+      <w:r>
+        <w:rPr>
+          <w:rFonts w:ascii="Times New Roman" w:hAnsi="Times New Roman" w:cs="Times New Roman"/>
+        </w:rPr>
+        <w:t>input_file</w:t>
+      </w:r>
+      <w:proofErr w:type="spellEnd"/>
+      <w:r>
+        <w:rPr>
+          <w:rFonts w:ascii="Times New Roman" w:hAnsi="Times New Roman" w:cs="Times New Roman"/>
+        </w:rPr>
+        <w:t>);</w:t>
       </w:r>
     </w:p>
     <w:p>
@@ -1886,7 +2731,21 @@
         <w:rPr>
           <w:rFonts w:ascii="Times New Roman" w:hAnsi="Times New Roman" w:cs="Times New Roman"/>
         </w:rPr>
-        <w:t>ommand: mv file new_place_new_name (move, rename)</w:t>
+        <w:t xml:space="preserve">ommand: mv file </w:t>
+      </w:r>
+      <w:proofErr w:type="spellStart"/>
+      <w:r>
+        <w:rPr>
+          <w:rFonts w:ascii="Times New Roman" w:hAnsi="Times New Roman" w:cs="Times New Roman"/>
+        </w:rPr>
+        <w:t>new_place_new_name</w:t>
+      </w:r>
+      <w:proofErr w:type="spellEnd"/>
+      <w:r>
+        <w:rPr>
+          <w:rFonts w:ascii="Times New Roman" w:hAnsi="Times New Roman" w:cs="Times New Roman"/>
+        </w:rPr>
+        <w:t xml:space="preserve"> (move, rename)</w:t>
       </w:r>
     </w:p>
     <w:p>
@@ -1906,25 +2765,160 @@
     <w:p>
       <w:pPr>
         <w:rPr>
+          <w:rFonts w:ascii="Times New Roman" w:hAnsi="Times New Roman" w:cs="Times New Roman"/>
+        </w:rPr>
+      </w:pPr>
+      <w:r>
+        <w:rPr>
+          <w:rFonts w:ascii="Times New Roman" w:hAnsi="Times New Roman" w:cs="Times New Roman"/>
+        </w:rPr>
+        <w:tab/>
+        <w:t>rm file (delete file)</w:t>
+      </w:r>
+    </w:p>
+    <w:p>
+      <w:pPr>
+        <w:widowControl/>
+        <w:rPr>
+          <w:rFonts w:ascii="Times New Roman" w:hAnsi="Times New Roman" w:cs="Times New Roman"/>
+        </w:rPr>
+      </w:pPr>
+      <w:r>
+        <w:rPr>
+          <w:rFonts w:ascii="Times New Roman" w:hAnsi="Times New Roman" w:cs="Times New Roman"/>
+        </w:rPr>
+        <w:br w:type="page"/>
+      </w:r>
+    </w:p>
+    <w:p>
+      <w:pPr>
+        <w:rPr>
+          <w:rFonts w:ascii="Times New Roman" w:hAnsi="Times New Roman" w:cs="Times New Roman"/>
+          <w:u w:val="single"/>
+        </w:rPr>
+      </w:pPr>
+      <w:r>
+        <w:rPr>
           <w:rFonts w:ascii="Times New Roman" w:hAnsi="Times New Roman" w:cs="Times New Roman" w:hint="eastAsia"/>
-        </w:rPr>
-      </w:pPr>
-      <w:r>
-        <w:rPr>
-          <w:rFonts w:ascii="Times New Roman" w:hAnsi="Times New Roman" w:cs="Times New Roman"/>
-        </w:rPr>
-        <w:tab/>
-        <w:t>rm file (delete file)</w:t>
+          <w:u w:val="single"/>
+        </w:rPr>
+        <w:lastRenderedPageBreak/>
+        <w:t>Oc</w:t>
+      </w:r>
+      <w:r>
+        <w:rPr>
+          <w:rFonts w:ascii="Times New Roman" w:hAnsi="Times New Roman" w:cs="Times New Roman"/>
+          <w:u w:val="single"/>
+        </w:rPr>
+        <w:t>t. 17</w:t>
+      </w:r>
+    </w:p>
+    <w:p>
+      <w:pPr>
+        <w:rPr>
+          <w:rFonts w:ascii="Times New Roman" w:hAnsi="Times New Roman" w:cs="Times New Roman"/>
+          <w:u w:val="single"/>
+        </w:rPr>
+      </w:pPr>
+      <w:r>
+        <w:rPr>
+          <w:rFonts w:ascii="Times New Roman" w:hAnsi="Times New Roman" w:cs="Times New Roman" w:hint="eastAsia"/>
+          <w:noProof/>
+          <w:u w:val="single"/>
+        </w:rPr>
+        <w:drawing>
+          <wp:inline distT="0" distB="0" distL="0" distR="0" wp14:anchorId="653C6989" wp14:editId="7792242B">
+            <wp:extent cx="3009900" cy="8528050"/>
+            <wp:effectExtent l="0" t="0" r="0" b="6350"/>
+            <wp:docPr id="29" name="圖片 29"/>
+            <wp:cNvGraphicFramePr>
+              <a:graphicFrameLocks xmlns:a="http://schemas.openxmlformats.org/drawingml/2006/main" noChangeAspect="1"/>
+            </wp:cNvGraphicFramePr>
+            <a:graphic xmlns:a="http://schemas.openxmlformats.org/drawingml/2006/main">
+              <a:graphicData uri="http://schemas.openxmlformats.org/drawingml/2006/picture">
+                <pic:pic xmlns:pic="http://schemas.openxmlformats.org/drawingml/2006/picture">
+                  <pic:nvPicPr>
+                    <pic:cNvPr id="29" name="擷取.PNG"/>
+                    <pic:cNvPicPr/>
+                  </pic:nvPicPr>
+                  <pic:blipFill>
+                    <a:blip r:embed="rId5">
+                      <a:extLst>
+                        <a:ext uri="{28A0092B-C50C-407E-A947-70E740481C1C}">
+                          <a14:useLocalDpi xmlns:a14="http://schemas.microsoft.com/office/drawing/2010/main" val="0"/>
+                        </a:ext>
+                      </a:extLst>
+                    </a:blip>
+                    <a:stretch>
+                      <a:fillRect/>
+                    </a:stretch>
+                  </pic:blipFill>
+                  <pic:spPr>
+                    <a:xfrm>
+                      <a:off x="0" y="0"/>
+                      <a:ext cx="3016149" cy="8545756"/>
+                    </a:xfrm>
+                    <a:prstGeom prst="rect">
+                      <a:avLst/>
+                    </a:prstGeom>
+                  </pic:spPr>
+                </pic:pic>
+              </a:graphicData>
+            </a:graphic>
+          </wp:inline>
+        </w:drawing>
+      </w:r>
+    </w:p>
+    <w:p>
+      <w:pPr>
+        <w:rPr>
+          <w:rFonts w:ascii="Times New Roman" w:hAnsi="Times New Roman" w:cs="Times New Roman" w:hint="eastAsia"/>
+          <w:u w:val="single"/>
+        </w:rPr>
+      </w:pPr>
+      <w:r>
+        <w:rPr>
+          <w:noProof/>
+        </w:rPr>
+        <w:lastRenderedPageBreak/>
+        <w:drawing>
+          <wp:inline distT="0" distB="0" distL="0" distR="0" wp14:anchorId="2C74163E" wp14:editId="67999723">
+            <wp:extent cx="6033231" cy="3816350"/>
+            <wp:effectExtent l="0" t="0" r="5715" b="0"/>
+            <wp:docPr id="1" name="圖片 1"/>
+            <wp:cNvGraphicFramePr>
+              <a:graphicFrameLocks xmlns:a="http://schemas.openxmlformats.org/drawingml/2006/main" noChangeAspect="1"/>
+            </wp:cNvGraphicFramePr>
+            <a:graphic xmlns:a="http://schemas.openxmlformats.org/drawingml/2006/main">
+              <a:graphicData uri="http://schemas.openxmlformats.org/drawingml/2006/picture">
+                <pic:pic xmlns:pic="http://schemas.openxmlformats.org/drawingml/2006/picture">
+                  <pic:nvPicPr>
+                    <pic:cNvPr id="1" name=""/>
+                    <pic:cNvPicPr/>
+                  </pic:nvPicPr>
+                  <pic:blipFill>
+                    <a:blip r:embed="rId6"/>
+                    <a:stretch>
+                      <a:fillRect/>
+                    </a:stretch>
+                  </pic:blipFill>
+                  <pic:spPr>
+                    <a:xfrm>
+                      <a:off x="0" y="0"/>
+                      <a:ext cx="6056672" cy="3831178"/>
+                    </a:xfrm>
+                    <a:prstGeom prst="rect">
+                      <a:avLst/>
+                    </a:prstGeom>
+                  </pic:spPr>
+                </pic:pic>
+              </a:graphicData>
+            </a:graphic>
+          </wp:inline>
+        </w:drawing>
       </w:r>
       <w:bookmarkStart w:id="0" w:name="_GoBack"/>
       <w:bookmarkEnd w:id="0"/>
-    </w:p>
-    <w:p>
-      <w:pPr>
-        <w:rPr>
-          <w:rFonts w:ascii="Times New Roman" w:hAnsi="Times New Roman" w:cs="Times New Roman" w:hint="eastAsia"/>
-        </w:rPr>
-      </w:pPr>
     </w:p>
     <w:sectPr>
       <w:pgSz w:w="11906" w:h="16838"/>
@@ -2680,4 +3674,16 @@
     </a:ext>
   </a:extLst>
 </a:theme>
+</file>
+
+<file path=customXml/item1.xml><?xml version="1.0" encoding="utf-8"?>
+<b:Sources xmlns:b="http://schemas.openxmlformats.org/officeDocument/2006/bibliography" xmlns="http://schemas.openxmlformats.org/officeDocument/2006/bibliography" SelectedStyle="\APASixthEditionOfficeOnline.xsl" StyleName="APA" Version="6"/>
+</file>
+
+<file path=customXml/itemProps1.xml><?xml version="1.0" encoding="utf-8"?>
+<ds:datastoreItem xmlns:ds="http://schemas.openxmlformats.org/officeDocument/2006/customXml" ds:itemID="{94B71E8C-04A5-4D05-9EC9-6356D3849109}">
+  <ds:schemaRefs>
+    <ds:schemaRef ds:uri="http://schemas.openxmlformats.org/officeDocument/2006/bibliography"/>
+  </ds:schemaRefs>
+</ds:datastoreItem>
 </file>
</xml_diff>